<commit_message>
Final read through Ch 2 up to 2.3
</commit_message>
<xml_diff>
--- a/Chapter2.docx
+++ b/Chapter2.docx
@@ -167,7 +167,13 @@
         <w:t xml:space="preserve"> et al.</w:t>
       </w:r>
       <w:r>
-        <w:t>, 1961), stratospheric aerosol has been measured with various techniques, although due to the variability of physical composition and particle size, the observations are always limited to some degree.  In-situ balloon observations continue to be used and have provided highly valuable data sets, including most notably the long time series of Optical Particle Counter (OPC) measurements from Laramie, WY (</w:t>
+        <w:t>, 1961), stratospheric aerosol has been measured with various techniques, although due to the variability of physical composition and particle size, the observations are always limited to some degree</w:t>
+      </w:r>
+      <w:r>
+        <w:t xml:space="preserve"> and no single measurement technique can fully determine the full range of aerosol properties unambiguously</w:t>
+      </w:r>
+      <w:r>
+        <w:t>.  In-situ balloon observations continue to be used and have provided highly valuable data sets, including most notably the long time series of Optical Particle Counter (OPC) measurements from Laramie, WY (</w:t>
       </w:r>
       <w:r>
         <w:rPr>
@@ -295,11 +301,11 @@
         <w:t>Hofmann et al.</w:t>
       </w:r>
       <w:r>
-        <w:t xml:space="preserve"> (2009) to first report the observed increase in stratospheric aerosol over approximately the last decade. However, the global distribution, which can only really be obtained </w:t>
+        <w:t xml:space="preserve"> (2009) to first report the observed increase in </w:t>
       </w:r>
       <w:r>
         <w:lastRenderedPageBreak/>
-        <w:t xml:space="preserve">with satellite observations, provides invaluable insight into aerosol processes and variability.  A good example of this is the use of satellite observations by </w:t>
+        <w:t xml:space="preserve">stratospheric aerosol over approximately the last decade. However, the global distribution, which can only really be obtained with satellite observations, provides invaluable insight into aerosol processes and variability.  A good example of this is the use of satellite observations by </w:t>
       </w:r>
       <w:r>
         <w:rPr>
@@ -352,7 +358,10 @@
         <w:t xml:space="preserve"> et al.</w:t>
       </w:r>
       <w:r>
-        <w:t xml:space="preserve">, 2015).   Furthering the understanding of the transport of aerosol near and across the tropopause would also benefit from higher spatial and temporal resolution observations.  This is evident in the case of volcanic plumes, such as that from </w:t>
+        <w:t xml:space="preserve">, 2015).  </w:t>
+      </w:r>
+      <w:r>
+        <w:t xml:space="preserve">Furthering the understanding of the transport of aerosol near and across the tropopause would also benefit from higher spatial and temporal resolution observations.  This is evident in the case of volcanic plumes, such as that from </w:t>
       </w:r>
       <w:proofErr w:type="spellStart"/>
       <w:r>
@@ -360,7 +369,13 @@
       </w:r>
       <w:proofErr w:type="spellEnd"/>
       <w:r>
-        <w:t xml:space="preserve"> in 2011, the transport and origin of which has been studied extensively and somewhat controversially (</w:t>
+        <w:t xml:space="preserve"> in 2011, the transport and origin of which has been studied extensively and </w:t>
+      </w:r>
+      <w:r>
+        <w:t xml:space="preserve">the conclusions are </w:t>
+      </w:r>
+      <w:r>
+        <w:t>somewhat controversially (</w:t>
       </w:r>
       <w:r>
         <w:rPr>
@@ -455,11 +470,11 @@
         <w:jc w:val="both"/>
       </w:pPr>
       <w:r>
-        <w:t xml:space="preserve">Continued stratospheric aerosol observations from space are drastically needed though few, if any, planned missions with such capability are underway.  In this work, we present the design and test of a prototype instrument for potential future satellite-based stratospheric aerosol observation. The Aerosol Limb Imager (ALI) concept is a relatively small, low-cost, low-power, passive instrument, suitable for microsatellite deployment with the capability to provide high </w:t>
+        <w:t xml:space="preserve">Continued stratospheric aerosol observations from space are drastically needed though few, if any, planned missions with such capability are underway.  In this work, we present the design and test of a prototype instrument for potential future satellite-based stratospheric aerosol observation. The Aerosol Limb Imager (ALI) concept is a relatively small, low-cost, low-power, </w:t>
       </w:r>
       <w:r>
         <w:lastRenderedPageBreak/>
-        <w:t xml:space="preserve">spatial resolution measurements, both vertically and horizontally, of the visible/NIR aerosol extinction coefficient.  The basic idea is to leverage the clear advantages of the limb scatter technique as a passive, and therefore low mass and low power, means to obtain daily global coverage, with a two dimensional hyperspectral imager for filling cross-track observation.  </w:t>
+        <w:t xml:space="preserve">passive instrument, suitable for microsatellite deployment with the capability to provide high spatial resolution measurements, both vertically and horizontally, of the visible/NIR aerosol extinction coefficient.  The basic idea is to leverage the clear advantages of the limb scatter technique as a passive, and therefore low mass and low power, means to obtain daily global coverage, with a two dimensional hyperspectral imager for filling cross-track observation.  </w:t>
       </w:r>
     </w:p>
     <w:p>
@@ -528,6 +543,7 @@
       </w:pPr>
       <w:bookmarkStart w:id="2" w:name="_Toc440031422"/>
       <w:r>
+        <w:lastRenderedPageBreak/>
         <w:t>2.2 Stratospheric Aerosol</w:t>
       </w:r>
       <w:bookmarkEnd w:id="2"/>
@@ -549,11 +565,21 @@
         <w:t>th</w:t>
       </w:r>
       <w:r>
-        <w:t xml:space="preserve"> century, it was known that atmospheric temperature decreased with </w:t>
-      </w:r>
-      <w:r>
-        <w:lastRenderedPageBreak/>
-        <w:t>altitude and a theory had been raised that at specific altitude the temperature must eventually go to absolute zero. This lead to a series of balloon campaigns to discover this mysterious altitude in the atmosphere, which were noisy and unreliable due to the technology available.  However, in the late 19</w:t>
+        <w:t xml:space="preserve"> century, it was known that atmospheric temperature decreased with altitude and a theory had been raised that at specific altitude the temperature must eventually go to absolute zero. This lead to a series of balloon campaigns</w:t>
+      </w:r>
+      <w:r>
+        <w:t>, which were noisy and unreliable due to the technology available,</w:t>
+      </w:r>
+      <w:r>
+        <w:t xml:space="preserve"> to discover this mysterious altitude in the atmosphere</w:t>
+      </w:r>
+      <w:proofErr w:type="gramStart"/>
+      <w:r>
+        <w:t>,.</w:t>
+      </w:r>
+      <w:proofErr w:type="gramEnd"/>
+      <w:r>
+        <w:t xml:space="preserve">  However, in the late 19</w:t>
       </w:r>
       <w:r>
         <w:rPr>
@@ -562,7 +588,13 @@
         <w:t xml:space="preserve">th  </w:t>
       </w:r>
       <w:r>
-        <w:t>century the technology used in these sounding balloons had improved to a point where the atmospheric temperature could be accurately measured and it was found that at approximately 12 km an inversion point was discovered where the temperature started to increase and thus the tropopause, which separates troposphere and the stratosphere, was discovered (</w:t>
+        <w:t>century the technology used in these sounding balloons had improved to a point where the atmospheric temperature could be accurately measured and it was</w:t>
+      </w:r>
+      <w:r>
+        <w:t xml:space="preserve"> found that at approximately 12 </w:t>
+      </w:r>
+      <w:r>
+        <w:t>km an inversion point was discovered where the temperature started to increase and thus the tropopause, which separates troposphere and the stratosphere, was discovered (</w:t>
       </w:r>
       <w:proofErr w:type="spellStart"/>
       <w:r>
@@ -669,7 +701,10 @@
         <w:t xml:space="preserve"> et al </w:t>
       </w:r>
       <w:r>
-        <w:t xml:space="preserve">(1961) though stratospheric balloon </w:t>
+        <w:t>(1961) though stratosp</w:t>
+      </w:r>
+      <w:r>
+        <w:t xml:space="preserve">heric balloon </w:t>
       </w:r>
       <w:proofErr w:type="spellStart"/>
       <w:r>
@@ -677,7 +712,16 @@
       </w:r>
       <w:proofErr w:type="spellEnd"/>
       <w:r>
-        <w:t>, which are droplets of hydrated sulfuric acid (H</w:t>
+        <w:t>.</w:t>
+      </w:r>
+      <w:r>
+        <w:t xml:space="preserve"> </w:t>
+      </w:r>
+      <w:r>
+        <w:t>Sulfate aerosols</w:t>
+      </w:r>
+      <w:r>
+        <w:t xml:space="preserve"> are droplets of hydrated sulfuric acid (H</w:t>
       </w:r>
       <w:r>
         <w:rPr>
@@ -705,7 +749,11 @@
         <w:t>4</w:t>
       </w:r>
       <w:r>
-        <w:t>) formed from the oxidation of sulfate compounds, primary OCS and SO</w:t>
+        <w:t xml:space="preserve">) formed from the oxidation </w:t>
+      </w:r>
+      <w:r>
+        <w:lastRenderedPageBreak/>
+        <w:t>of sulfate compounds, primary OCS and SO</w:t>
       </w:r>
       <w:r>
         <w:rPr>
@@ -732,7 +780,6 @@
       </w:pPr>
       <w:bookmarkStart w:id="3" w:name="_Toc440031423"/>
       <w:r>
-        <w:lastRenderedPageBreak/>
         <w:t>2.2.1 Aerosol Sources and Microphysics</w:t>
       </w:r>
       <w:bookmarkEnd w:id="3"/>
@@ -829,7 +876,19 @@
         <w:t>2</w:t>
       </w:r>
       <w:r>
-        <w:t>) has a short lifetime in the troposphere and its concentration varies regionally and also hydrates into sulfate aerosol (</w:t>
+        <w:t>) has a short lifet</w:t>
+      </w:r>
+      <w:r>
+        <w:t>ime in the troposphere,</w:t>
+      </w:r>
+      <w:r>
+        <w:t xml:space="preserve"> its concentration varies regionally</w:t>
+      </w:r>
+      <w:r>
+        <w:t>,</w:t>
+      </w:r>
+      <w:r>
+        <w:t xml:space="preserve"> and also hydrates into sulfate aerosol (</w:t>
       </w:r>
       <w:r>
         <w:rPr>
@@ -847,7 +906,19 @@
         <w:t>2</w:t>
       </w:r>
       <w:r>
-        <w:t xml:space="preserve"> is from volcanic eruptions which are highly variable in location and time and can inject a large amount of sulfur directly into the atmosphere. The sulfur amounts that can be injected by volcanos can be so large they in fact dominate the stratospheric aerosol layer perturbing the background levels. Examples of this perturbation of the aerosol layer were noted during the volcanic eruptions of El </w:t>
+        <w:t xml:space="preserve"> is from volcanic eruptions which are highly variable in location and time and can inject a large amount of sulfur directly into the </w:t>
+      </w:r>
+      <w:r>
+        <w:t>stratosphere. V</w:t>
+      </w:r>
+      <w:r>
+        <w:t xml:space="preserve">olcanos can </w:t>
+      </w:r>
+      <w:r>
+        <w:t>inject such large amounts of sulfur that</w:t>
+      </w:r>
+      <w:r>
+        <w:t xml:space="preserve"> they in fact dominate the stratospheric aerosol layer perturbing the background levels. Examples of this perturbation of the aerosol layer were noted during the volcanic eruptions of El </w:t>
       </w:r>
       <w:proofErr w:type="spellStart"/>
       <w:r>
@@ -1018,7 +1089,14 @@
         <w:rPr>
           <w:lang w:val="en-CA"/>
         </w:rPr>
-        <w:t xml:space="preserve"> (</w:t>
+        <w:t xml:space="preserve"> </w:t>
+      </w:r>
+      <w:r>
+        <w:rPr>
+          <w:lang w:val="en-CA"/>
+        </w:rPr>
+        <w:lastRenderedPageBreak/>
+        <w:t>(</w:t>
       </w:r>
       <w:proofErr w:type="spellStart"/>
       <w:r>
@@ -1052,14 +1130,19 @@
         <w:rPr>
           <w:lang w:val="en-CA"/>
         </w:rPr>
-        <w:t xml:space="preserve">, 1989). These aerosol particles form droplets of various sizes on the order of 0.05 to 1.0 µm depending on the processes of nucleation, evaporation and condensation </w:t>
+        <w:t>, 1989). These aerosol particles form droplets of various si</w:t>
       </w:r>
       <w:r>
         <w:rPr>
           <w:lang w:val="en-CA"/>
         </w:rPr>
-        <w:lastRenderedPageBreak/>
-        <w:t>that is underwent (</w:t>
+        <w:t>zes on the order of 0.05 to 1.0 </w:t>
+      </w:r>
+      <w:r>
+        <w:rPr>
+          <w:lang w:val="en-CA"/>
+        </w:rPr>
+        <w:t>µm depending on the processes of nucleation, evaporation and condensation that is underwent (</w:t>
       </w:r>
       <w:proofErr w:type="spellStart"/>
       <w:r>
@@ -1116,7 +1199,19 @@
         <w:rPr>
           <w:lang w:val="en-CA"/>
         </w:rPr>
-        <w:t xml:space="preserve">, 2004). A log-normal distribution generally describes the particle size of aerosol in the form of </w:t>
+        <w:t xml:space="preserve">, 2004). A log-normal distribution </w:t>
+      </w:r>
+      <w:r>
+        <w:rPr>
+          <w:lang w:val="en-CA"/>
+        </w:rPr>
+        <w:t xml:space="preserve">has been used to approximate </w:t>
+      </w:r>
+      <w:r>
+        <w:rPr>
+          <w:lang w:val="en-CA"/>
+        </w:rPr>
+        <w:t xml:space="preserve">the particle size of aerosol in the form of </w:t>
       </w:r>
     </w:p>
     <w:tbl>
@@ -1763,22 +1858,28 @@
         <w:t>Thomason</w:t>
       </w:r>
       <w:r>
-        <w:t xml:space="preserve">, 1991) shown in </w:t>
+        <w:t>, 1991) shown in</w:t>
+      </w:r>
+      <w:r>
+        <w:t xml:space="preserve"> </w:t>
       </w:r>
       <w:r>
         <w:fldChar w:fldCharType="begin"/>
       </w:r>
       <w:r>
-        <w:instrText xml:space="preserve"> REF _Ref432504734 \h  \* MERGEFORMAT </w:instrText>
+        <w:instrText xml:space="preserve"> REF _Ref442116398 \h </w:instrText>
       </w:r>
       <w:r>
         <w:fldChar w:fldCharType="separate"/>
       </w:r>
       <w:r>
-        <w:rPr>
-          <w:szCs w:val="24"/>
-        </w:rPr>
         <w:t>Figure 2-</w:t>
+      </w:r>
+      <w:r>
+        <w:rPr>
+          <w:noProof/>
+        </w:rPr>
+        <w:t>1</w:t>
       </w:r>
       <w:r>
         <w:fldChar w:fldCharType="end"/>
@@ -1790,6 +1891,7 @@
     <w:p>
       <w:pPr>
         <w:pStyle w:val="ListNumber"/>
+        <w:keepNext/>
         <w:spacing w:after="0" w:line="480" w:lineRule="auto"/>
         <w:ind w:left="0" w:firstLine="0"/>
         <w:jc w:val="both"/>
@@ -1797,10 +1899,9 @@
       <w:r>
         <w:rPr>
           <w:noProof/>
-          <w:lang w:val="en-CA" w:eastAsia="en-CA"/>
         </w:rPr>
         <w:drawing>
-          <wp:inline distT="0" distB="0" distL="0" distR="0" wp14:anchorId="38212C6A" wp14:editId="6BB1AB02">
+          <wp:inline distT="0" distB="0" distL="0" distR="0" wp14:anchorId="5C5924FF" wp14:editId="62ED285F">
             <wp:extent cx="5943600" cy="3302000"/>
             <wp:effectExtent l="0" t="0" r="0" b="0"/>
             <wp:docPr id="5" name="Picture 5"/>
@@ -1844,73 +1945,68 @@
     </w:p>
     <w:p>
       <w:pPr>
+        <w:pStyle w:val="Caption"/>
         <w:jc w:val="center"/>
         <w:rPr>
-          <w:sz w:val="24"/>
+          <w:b w:val="0"/>
+        </w:rPr>
+      </w:pPr>
+      <w:bookmarkStart w:id="4" w:name="_Ref442116398"/>
+      <w:r>
+        <w:t xml:space="preserve">Figure </w:t>
+      </w:r>
+      <w:r>
+        <w:t>2-</w:t>
+      </w:r>
+      <w:r>
+        <w:fldChar w:fldCharType="begin"/>
+      </w:r>
+      <w:r>
+        <w:instrText xml:space="preserve"> SEQ Figure \* ARABIC \r 1 </w:instrText>
+      </w:r>
+      <w:r>
+        <w:fldChar w:fldCharType="separate"/>
+      </w:r>
+      <w:r>
+        <w:rPr>
+          <w:noProof/>
+        </w:rPr>
+        <w:t>1</w:t>
+      </w:r>
+      <w:r>
+        <w:fldChar w:fldCharType="end"/>
+      </w:r>
+      <w:bookmarkEnd w:id="4"/>
+      <w:r>
+        <w:t>:</w:t>
+      </w:r>
+      <w:r>
+        <w:rPr>
+          <w:b w:val="0"/>
+        </w:rPr>
+        <w:t xml:space="preserve"> </w:t>
+      </w:r>
+      <w:r>
+        <w:rPr>
+          <w:b w:val="0"/>
           <w:szCs w:val="24"/>
         </w:rPr>
-      </w:pPr>
-      <w:bookmarkStart w:id="4" w:name="_Ref432504734"/>
-      <w:bookmarkStart w:id="5" w:name="_Toc435878541"/>
-      <w:bookmarkStart w:id="6" w:name="_Toc439680412"/>
-      <w:r>
-        <w:rPr>
-          <w:b/>
-          <w:sz w:val="24"/>
+        <w:t>Log-normal distribution for non-volcanic background</w:t>
+      </w:r>
+      <w:r>
+        <w:rPr>
+          <w:b w:val="0"/>
           <w:szCs w:val="24"/>
         </w:rPr>
-        <w:t>Figure 2-</w:t>
-      </w:r>
-      <w:bookmarkEnd w:id="4"/>
-      <w:r>
-        <w:rPr>
-          <w:b/>
-          <w:sz w:val="24"/>
+        <w:t xml:space="preserve"> </w:t>
+      </w:r>
+      <w:r>
+        <w:rPr>
+          <w:b w:val="0"/>
           <w:szCs w:val="24"/>
         </w:rPr>
-        <w:fldChar w:fldCharType="begin"/>
-      </w:r>
-      <w:r>
-        <w:rPr>
-          <w:b/>
-          <w:sz w:val="24"/>
-          <w:szCs w:val="24"/>
-        </w:rPr>
-        <w:instrText xml:space="preserve"> SEQ Figure \* ARABIC \r 1 </w:instrText>
-      </w:r>
-      <w:r>
-        <w:rPr>
-          <w:b/>
-          <w:sz w:val="24"/>
-          <w:szCs w:val="24"/>
-        </w:rPr>
-        <w:fldChar w:fldCharType="separate"/>
-      </w:r>
-      <w:r>
-        <w:rPr>
-          <w:b/>
-          <w:noProof/>
-          <w:szCs w:val="24"/>
-        </w:rPr>
-        <w:t>1</w:t>
-      </w:r>
-      <w:r>
-        <w:rPr>
-          <w:b/>
-          <w:sz w:val="24"/>
-          <w:szCs w:val="24"/>
-        </w:rPr>
-        <w:fldChar w:fldCharType="end"/>
-      </w:r>
-      <w:r>
-        <w:rPr>
-          <w:sz w:val="24"/>
-          <w:szCs w:val="24"/>
-        </w:rPr>
-        <w:t>: Log-normal distribution for non-volcanic background aerosol layer.</w:t>
-      </w:r>
-      <w:bookmarkEnd w:id="5"/>
-      <w:bookmarkEnd w:id="6"/>
+        <w:t>aerosol layer.</w:t>
+      </w:r>
     </w:p>
     <w:p>
       <w:pPr>
@@ -1923,11 +2019,10 @@
       <w:r>
         <w:rPr>
           <w:noProof/>
-          <w:lang w:val="en-CA" w:eastAsia="en-CA"/>
         </w:rPr>
         <w:lastRenderedPageBreak/>
         <w:drawing>
-          <wp:inline distT="0" distB="0" distL="0" distR="0" wp14:anchorId="19FA5707" wp14:editId="33E95F37">
+          <wp:inline distT="0" distB="0" distL="0" distR="0" wp14:anchorId="1816A167" wp14:editId="373A9F4C">
             <wp:extent cx="5620523" cy="4287021"/>
             <wp:effectExtent l="0" t="0" r="0" b="0"/>
             <wp:docPr id="7" name="Picture 7"/>
@@ -1977,9 +2072,9 @@
           <w:szCs w:val="24"/>
         </w:rPr>
       </w:pPr>
-      <w:bookmarkStart w:id="7" w:name="_Ref432512315"/>
-      <w:bookmarkStart w:id="8" w:name="_Toc435878542"/>
-      <w:bookmarkStart w:id="9" w:name="_Toc439680413"/>
+      <w:bookmarkStart w:id="5" w:name="_Ref432512315"/>
+      <w:bookmarkStart w:id="6" w:name="_Toc435878542"/>
+      <w:bookmarkStart w:id="7" w:name="_Toc439680413"/>
       <w:r>
         <w:rPr>
           <w:b/>
@@ -2016,6 +2111,7 @@
         <w:rPr>
           <w:b/>
           <w:noProof/>
+          <w:sz w:val="24"/>
           <w:szCs w:val="24"/>
         </w:rPr>
         <w:t>2</w:t>
@@ -2028,7 +2124,7 @@
         </w:rPr>
         <w:fldChar w:fldCharType="end"/>
       </w:r>
-      <w:bookmarkEnd w:id="7"/>
+      <w:bookmarkEnd w:id="5"/>
       <w:r>
         <w:rPr>
           <w:sz w:val="24"/>
@@ -2060,7 +2156,21 @@
           <w:sz w:val="24"/>
           <w:szCs w:val="24"/>
         </w:rPr>
-        <w:t xml:space="preserve">b) Distributions from a background aerosol period eruption recorded in 1999. Both of the aerosol distribution measurement are from 20 km altitude with the solid line being the fine mode and the dashed line is the coarse mode. Figure is recreated from figure 5 of </w:t>
+        <w:t xml:space="preserve">b) Distributions from a background aerosol period recorded in 1999. Both of the aerosol distribution measurement are from 20 km altitude with the solid line being the fine mode and the dashed line is the coarse </w:t>
+      </w:r>
+      <w:r>
+        <w:rPr>
+          <w:sz w:val="24"/>
+          <w:szCs w:val="24"/>
+        </w:rPr>
+        <w:t>mode. Figure is recreated from F</w:t>
+      </w:r>
+      <w:r>
+        <w:rPr>
+          <w:sz w:val="24"/>
+          <w:szCs w:val="24"/>
+        </w:rPr>
+        <w:t xml:space="preserve">igure 5 of </w:t>
       </w:r>
       <w:r>
         <w:rPr>
@@ -2077,8 +2187,8 @@
         </w:rPr>
         <w:t>(2003).</w:t>
       </w:r>
-      <w:bookmarkEnd w:id="8"/>
-      <w:bookmarkEnd w:id="9"/>
+      <w:bookmarkEnd w:id="6"/>
+      <w:bookmarkEnd w:id="7"/>
     </w:p>
     <w:p>
       <w:pPr>
@@ -2106,7 +2216,13 @@
       </w:r>
       <w:proofErr w:type="spellEnd"/>
       <w:r>
-        <w:t xml:space="preserve"> from Laramie, Wyoming over the past 40 years to measure particle sizes in bins between 0.15 to 2.0 µm. The composition of the particle size distributions have been primarily unimodal, known as a fine mode, over non-volcanic periods and can be used as an acceptable distribution to approximate background periods. But during volcanic episodes, a bimodal log-normal distribution of aerosol particles is more representative of the stratospheric aerosols with the addition of a coarse mode (</w:t>
+        <w:t xml:space="preserve"> from Laramie, Wyoming over the past 40 years to measure particle sizes in bins between 0.15 to 2.0 µm. The composition of the particle size distributions have been primarily unimodal, known as a fine mode, over non-volcanic periods and can be used as an acceptable distribution to approximate background periods. But during volcanic episodes, a bimodal log-normal distribution of aerosol particles is more representati</w:t>
+      </w:r>
+      <w:r>
+        <w:t>ve of the stratospheric aerosol</w:t>
+      </w:r>
+      <w:r>
+        <w:t xml:space="preserve"> with the addition of a coarse mode (</w:t>
       </w:r>
       <w:r>
         <w:rPr>
@@ -2145,7 +2261,10 @@
         <w:t>Deshler et al.</w:t>
       </w:r>
       <w:r>
-        <w:t xml:space="preserve"> (2003), recreated in </w:t>
+        <w:t xml:space="preserve"> (2003), recreated </w:t>
+      </w:r>
+      <w:r>
+        <w:t xml:space="preserve">in </w:t>
       </w:r>
       <w:r>
         <w:fldChar w:fldCharType="begin"/>
@@ -2154,18 +2273,19 @@
         <w:instrText xml:space="preserve"> REF _Ref432512315 \h </w:instrText>
       </w:r>
       <w:r>
+        <w:instrText xml:space="preserve"> \* MERGEFORMAT </w:instrText>
+      </w:r>
+      <w:r>
         <w:fldChar w:fldCharType="separate"/>
       </w:r>
       <w:r>
         <w:rPr>
-          <w:b/>
           <w:szCs w:val="24"/>
         </w:rPr>
         <w:t>Figure 2-</w:t>
       </w:r>
       <w:r>
         <w:rPr>
-          <w:b/>
           <w:noProof/>
           <w:szCs w:val="24"/>
         </w:rPr>
@@ -2175,18 +2295,21 @@
         <w:fldChar w:fldCharType="end"/>
       </w:r>
       <w:r>
-        <w:t>, demonstrated two bimodal particle size distributions from balloon OPC. The first distribution is from a volcanic period in 1993 after the Mount Pinatubo eruption and another from a background period in 1999.</w:t>
+        <w:t>, demonstrated</w:t>
+      </w:r>
+      <w:r>
+        <w:t xml:space="preserve"> two bimodal particle size distributions from balloon OPC. The first distribution is from a volcanic period in 1993 after the Mount Pinatubo eruption and another from a background period in 1999.</w:t>
       </w:r>
     </w:p>
     <w:p>
       <w:pPr>
         <w:pStyle w:val="Heading2"/>
       </w:pPr>
-      <w:bookmarkStart w:id="10" w:name="_Toc440031424"/>
+      <w:bookmarkStart w:id="8" w:name="_Toc440031424"/>
       <w:r>
         <w:t>2.2.2 Climate Effects</w:t>
       </w:r>
-      <w:bookmarkEnd w:id="10"/>
+      <w:bookmarkEnd w:id="8"/>
     </w:p>
     <w:p>
       <w:pPr>
@@ -2222,7 +2345,13 @@
         <w:t xml:space="preserve"> et al.</w:t>
       </w:r>
       <w:r>
-        <w:t>, 1992). A secondary effect from aerosols, that is dependent on aerosol particle size distributions, is a greenhouse effect that is caused by infrared radiation from the planet being scattered by aerosols (</w:t>
+        <w:t xml:space="preserve">, 1992). </w:t>
+      </w:r>
+      <w:r>
+        <w:t xml:space="preserve">The albedo is the amount of incoming irradiance that is reflected by the earth. </w:t>
+      </w:r>
+      <w:r>
+        <w:t>A secondary effect from aerosols, that is dependent on aerosol particle size distributions, is a greenhouse effect that is caused by infrared radiation from the planet being scattered by aerosols (</w:t>
       </w:r>
       <w:proofErr w:type="spellStart"/>
       <w:r>
@@ -2247,7 +2376,13 @@
       </w:r>
       <w:proofErr w:type="spellEnd"/>
       <w:r>
-        <w:t>, 1993).  Aerosol also introduces an indirect effect to a radiative balance known as the cloud albedo effect. This is caused by condensation on existing aerosol particles forming cloud condensation nuclei which leads to an increase of the albedo for short wavelengths which also contributes to cooling the planet's surface. These types of cloud forming particles tend to increase the overall lifetime of the cloud increasing the cloud coverage of the planet thus increasing the albedo (</w:t>
+        <w:t>, 1993).  Aerosol also introduces an indirect effect to a radiative balance known as the cloud albedo effect. This is caused by condensation on existing aerosol particles forming cloud condensation nuclei which leads to an increase of the albedo for short wavelengths which also contributes to cooling the planet's surface. These types of cloud forming particles tend to increase the overall lifetime of the cloud increasing the cloud coverage of the planet</w:t>
+      </w:r>
+      <w:r>
+        <w:t xml:space="preserve"> and</w:t>
+      </w:r>
+      <w:r>
+        <w:t xml:space="preserve"> thus increasing the albedo (</w:t>
       </w:r>
       <w:proofErr w:type="spellStart"/>
       <w:r>
@@ -2354,11 +2489,11 @@
         <w:t xml:space="preserve"> et al.</w:t>
       </w:r>
       <w:r>
-        <w:t xml:space="preserve">, 2013). And the surface temperatures did not return to pre-Pinatubo level until approximately three years after the eruption </w:t>
+        <w:t xml:space="preserve">, 2013). And the surface </w:t>
       </w:r>
       <w:r>
         <w:lastRenderedPageBreak/>
-        <w:t>as the atmosphere filtered out the additional aerosol (</w:t>
+        <w:t>temperatures did not return to pre-Pinatubo level until approximately three years after the eruption as the atmosphere filtered out the additional aerosol (</w:t>
       </w:r>
       <w:r>
         <w:rPr>
@@ -2376,7 +2511,13 @@
         <w:t>Vernier et al.</w:t>
       </w:r>
       <w:r>
-        <w:t>, 2011b). The additional volcanic aerosol load may have been linked to a larger cooling effect, known as the global warming hiatus, when compared to background levels (</w:t>
+        <w:t xml:space="preserve">, 2011b). The additional volcanic aerosol load </w:t>
+      </w:r>
+      <w:r>
+        <w:t xml:space="preserve">has been proposed to be </w:t>
+      </w:r>
+      <w:r>
+        <w:t>linked to a larger cooling effect, known as the global warming hiatus, when compared to background levels (</w:t>
       </w:r>
       <w:r>
         <w:rPr>
@@ -2410,20 +2551,20 @@
       <w:pPr>
         <w:pStyle w:val="Heading1"/>
       </w:pPr>
-      <w:bookmarkStart w:id="11" w:name="_Toc440031425"/>
+      <w:bookmarkStart w:id="9" w:name="_Toc440031425"/>
       <w:r>
         <w:t>2.3 Aerosol Measurements</w:t>
       </w:r>
-      <w:bookmarkEnd w:id="11"/>
+      <w:bookmarkEnd w:id="9"/>
     </w:p>
     <w:p>
       <w:pPr>
         <w:pStyle w:val="BodyText"/>
         <w:jc w:val="both"/>
       </w:pPr>
-      <w:bookmarkStart w:id="12" w:name="_Ref463275989"/>
-      <w:bookmarkStart w:id="13" w:name="_Toc463235095"/>
-      <w:bookmarkStart w:id="14" w:name="_Ref463275880"/>
+      <w:bookmarkStart w:id="10" w:name="_Ref463275989"/>
+      <w:bookmarkStart w:id="11" w:name="_Toc463235095"/>
+      <w:bookmarkStart w:id="12" w:name="_Ref463275880"/>
       <w:r>
         <w:t>Two fundamental meth</w:t>
       </w:r>
@@ -2474,11 +2615,11 @@
       <w:pPr>
         <w:pStyle w:val="Heading2"/>
       </w:pPr>
-      <w:bookmarkStart w:id="15" w:name="_Toc440031426"/>
+      <w:bookmarkStart w:id="13" w:name="_Toc440031426"/>
       <w:r>
         <w:t>2.3.1 In-Situ Measurements</w:t>
       </w:r>
-      <w:bookmarkEnd w:id="15"/>
+      <w:bookmarkEnd w:id="13"/>
     </w:p>
     <w:p>
       <w:pPr>
@@ -2584,11 +2725,11 @@
         <w:t>, 2015). Another</w:t>
       </w:r>
       <w:r>
-        <w:t xml:space="preserve"> type of balloon instrument uses a passive light source, including the sun, moon, or stars, to determine aerosol extinctions. </w:t>
+        <w:t xml:space="preserve"> type of balloon instrument uses a </w:t>
       </w:r>
       <w:r>
         <w:lastRenderedPageBreak/>
-        <w:t xml:space="preserve">Instruments that use this type of technology are the Absorption par les </w:t>
+        <w:t xml:space="preserve">passive light source, including the sun, moon, or stars, to determine aerosol extinctions. Instruments that use this type of technology are the Absorption par les </w:t>
       </w:r>
       <w:proofErr w:type="spellStart"/>
       <w:r>
@@ -2820,11 +2961,11 @@
       <w:pPr>
         <w:pStyle w:val="Heading2"/>
       </w:pPr>
-      <w:bookmarkStart w:id="16" w:name="_Toc440031427"/>
+      <w:bookmarkStart w:id="14" w:name="_Toc440031427"/>
       <w:r>
         <w:t>2.3.2 Occultation</w:t>
       </w:r>
-      <w:bookmarkEnd w:id="16"/>
+      <w:bookmarkEnd w:id="14"/>
     </w:p>
     <w:p>
       <w:pPr>
@@ -2909,7 +3050,11 @@
         <w:t>rally compared well with ground-</w:t>
       </w:r>
       <w:r>
-        <w:t>based and in-situ measurements, although there are challenges associated with comparing the retrieved extinction profiles to other microphysical parameters (</w:t>
+        <w:t xml:space="preserve">based and in-situ measurements, although there are challenges associated with comparing the retrieved extinction profiles to other microphysical </w:t>
+      </w:r>
+      <w:r>
+        <w:lastRenderedPageBreak/>
+        <w:t>parameters (</w:t>
       </w:r>
       <w:r>
         <w:rPr>
@@ -2935,11 +3080,7 @@
         <w:t xml:space="preserve"> et al.</w:t>
       </w:r>
       <w:r>
-        <w:t xml:space="preserve">, 2015). However, solar occultation is </w:t>
-      </w:r>
-      <w:r>
-        <w:lastRenderedPageBreak/>
-        <w:t xml:space="preserve">generally a robust and stable technique as it directly measures atmospheric optical depth, along with the </w:t>
+        <w:t xml:space="preserve">, 2015). However, solar occultation is generally a robust and stable technique as it directly measures atmospheric optical depth, along with the </w:t>
       </w:r>
       <w:proofErr w:type="spellStart"/>
       <w:r>
@@ -3066,10 +3207,9 @@
       <w:r>
         <w:rPr>
           <w:noProof/>
-          <w:lang w:val="en-CA" w:eastAsia="en-CA"/>
         </w:rPr>
         <w:drawing>
-          <wp:inline distT="0" distB="0" distL="0" distR="0" wp14:anchorId="1AF69940" wp14:editId="0161DEAE">
+          <wp:inline distT="0" distB="0" distL="0" distR="0" wp14:anchorId="5EFDE6E5" wp14:editId="4D8FD98C">
             <wp:extent cx="5771136" cy="3295650"/>
             <wp:effectExtent l="0" t="0" r="1270" b="0"/>
             <wp:docPr id="3" name="Picture 3"/>
@@ -3126,9 +3266,9 @@
           <w:szCs w:val="24"/>
         </w:rPr>
       </w:pPr>
-      <w:bookmarkStart w:id="17" w:name="_Ref433365111"/>
-      <w:bookmarkStart w:id="18" w:name="_Toc435878543"/>
-      <w:bookmarkStart w:id="19" w:name="_Toc439680414"/>
+      <w:bookmarkStart w:id="15" w:name="_Ref433365111"/>
+      <w:bookmarkStart w:id="16" w:name="_Toc435878543"/>
+      <w:bookmarkStart w:id="17" w:name="_Toc439680414"/>
       <w:r>
         <w:rPr>
           <w:b/>
@@ -3165,6 +3305,7 @@
         <w:rPr>
           <w:b/>
           <w:noProof/>
+          <w:sz w:val="24"/>
           <w:szCs w:val="24"/>
         </w:rPr>
         <w:t>3</w:t>
@@ -3177,7 +3318,7 @@
         </w:rPr>
         <w:fldChar w:fldCharType="end"/>
       </w:r>
-      <w:bookmarkEnd w:id="17"/>
+      <w:bookmarkEnd w:id="15"/>
       <w:r>
         <w:rPr>
           <w:sz w:val="24"/>
@@ -3192,8 +3333,8 @@
         </w:rPr>
         <w:t xml:space="preserve"> occultation instrument monitoring the atmosphere by scanning the atmosphere by looking directly at the sun.</w:t>
       </w:r>
-      <w:bookmarkEnd w:id="18"/>
-      <w:bookmarkEnd w:id="19"/>
+      <w:bookmarkEnd w:id="16"/>
+      <w:bookmarkEnd w:id="17"/>
     </w:p>
     <w:p>
       <w:pPr>
@@ -3207,12 +3348,12 @@
       <w:pPr>
         <w:pStyle w:val="Heading2"/>
       </w:pPr>
-      <w:bookmarkStart w:id="20" w:name="_Toc440031428"/>
+      <w:bookmarkStart w:id="18" w:name="_Toc440031428"/>
       <w:r>
         <w:lastRenderedPageBreak/>
         <w:t>2.3.3 Lidar</w:t>
       </w:r>
-      <w:bookmarkEnd w:id="20"/>
+      <w:bookmarkEnd w:id="18"/>
     </w:p>
     <w:p>
       <w:pPr>
@@ -3363,10 +3504,9 @@
       <w:r>
         <w:rPr>
           <w:noProof/>
-          <w:lang w:val="en-CA" w:eastAsia="en-CA"/>
         </w:rPr>
         <w:drawing>
-          <wp:inline distT="0" distB="0" distL="0" distR="0" wp14:anchorId="22A8760E" wp14:editId="33C5BD72">
+          <wp:inline distT="0" distB="0" distL="0" distR="0" wp14:anchorId="2299C174" wp14:editId="7F9F40B3">
             <wp:extent cx="5943600" cy="3373755"/>
             <wp:effectExtent l="0" t="0" r="0" b="0"/>
             <wp:docPr id="6" name="Picture 6"/>
@@ -3418,9 +3558,9 @@
           <w:szCs w:val="24"/>
         </w:rPr>
       </w:pPr>
-      <w:bookmarkStart w:id="21" w:name="_Ref433639889"/>
-      <w:bookmarkStart w:id="22" w:name="_Toc435878544"/>
-      <w:bookmarkStart w:id="23" w:name="_Toc439680415"/>
+      <w:bookmarkStart w:id="19" w:name="_Ref433639889"/>
+      <w:bookmarkStart w:id="20" w:name="_Toc435878544"/>
+      <w:bookmarkStart w:id="21" w:name="_Toc439680415"/>
       <w:r>
         <w:rPr>
           <w:szCs w:val="24"/>
@@ -3458,7 +3598,7 @@
         </w:rPr>
         <w:fldChar w:fldCharType="end"/>
       </w:r>
-      <w:bookmarkEnd w:id="21"/>
+      <w:bookmarkEnd w:id="19"/>
       <w:r>
         <w:rPr>
           <w:szCs w:val="24"/>
@@ -3521,8 +3661,8 @@
         </w:rPr>
         <w:t>nadir lines of sight.</w:t>
       </w:r>
-      <w:bookmarkEnd w:id="22"/>
-      <w:bookmarkEnd w:id="23"/>
+      <w:bookmarkEnd w:id="20"/>
+      <w:bookmarkEnd w:id="21"/>
     </w:p>
     <w:p/>
     <w:p>
@@ -3638,11 +3778,11 @@
       <w:pPr>
         <w:pStyle w:val="Heading2"/>
       </w:pPr>
-      <w:bookmarkStart w:id="24" w:name="_Toc440031429"/>
+      <w:bookmarkStart w:id="22" w:name="_Toc440031429"/>
       <w:r>
         <w:t>2.3.4 Limb Scatter</w:t>
       </w:r>
-      <w:bookmarkEnd w:id="24"/>
+      <w:bookmarkEnd w:id="22"/>
     </w:p>
     <w:p>
       <w:pPr>
@@ -3721,10 +3861,9 @@
       <w:r>
         <w:rPr>
           <w:noProof/>
-          <w:lang w:val="en-CA" w:eastAsia="en-CA"/>
         </w:rPr>
         <w:drawing>
-          <wp:inline distT="0" distB="0" distL="0" distR="0" wp14:anchorId="440192E5" wp14:editId="0B6D4089">
+          <wp:inline distT="0" distB="0" distL="0" distR="0" wp14:anchorId="1B8210C2" wp14:editId="67C9B485">
             <wp:extent cx="5629110" cy="2187575"/>
             <wp:effectExtent l="0" t="0" r="0" b="3175"/>
             <wp:docPr id="1" name="Picture 1"/>
@@ -3783,9 +3922,9 @@
           <w:szCs w:val="24"/>
         </w:rPr>
       </w:pPr>
-      <w:bookmarkStart w:id="25" w:name="_Ref434222559"/>
-      <w:bookmarkStart w:id="26" w:name="_Toc435878545"/>
-      <w:bookmarkStart w:id="27" w:name="_Toc439680416"/>
+      <w:bookmarkStart w:id="23" w:name="_Ref434222559"/>
+      <w:bookmarkStart w:id="24" w:name="_Toc435878545"/>
+      <w:bookmarkStart w:id="25" w:name="_Toc439680416"/>
       <w:r>
         <w:rPr>
           <w:szCs w:val="24"/>
@@ -3823,7 +3962,7 @@
         </w:rPr>
         <w:fldChar w:fldCharType="end"/>
       </w:r>
-      <w:bookmarkEnd w:id="25"/>
+      <w:bookmarkEnd w:id="23"/>
       <w:r>
         <w:rPr>
           <w:szCs w:val="24"/>
@@ -3844,8 +3983,8 @@
         </w:rPr>
         <w:t>Limb scattering geometry measurement for an instrument where single and multiple scattering events occur.</w:t>
       </w:r>
-      <w:bookmarkEnd w:id="26"/>
-      <w:bookmarkEnd w:id="27"/>
+      <w:bookmarkEnd w:id="24"/>
+      <w:bookmarkEnd w:id="25"/>
     </w:p>
     <w:p/>
     <w:p>
@@ -4006,6 +4145,7 @@
       <w:r>
         <w:t xml:space="preserve">, 2012b; </w:t>
       </w:r>
+      <w:bookmarkStart w:id="26" w:name="_GoBack"/>
       <w:proofErr w:type="spellStart"/>
       <w:r>
         <w:rPr>
@@ -4013,6 +4153,7 @@
         </w:rPr>
         <w:t>Rieger</w:t>
       </w:r>
+      <w:bookmarkEnd w:id="26"/>
       <w:proofErr w:type="spellEnd"/>
       <w:r>
         <w:rPr>
@@ -4180,11 +4321,11 @@
       <w:pPr>
         <w:pStyle w:val="Heading1"/>
       </w:pPr>
-      <w:bookmarkStart w:id="28" w:name="_Toc440031430"/>
+      <w:bookmarkStart w:id="27" w:name="_Toc440031430"/>
       <w:r>
         <w:t>2.4 Radiative Transfer</w:t>
       </w:r>
-      <w:bookmarkEnd w:id="28"/>
+      <w:bookmarkEnd w:id="27"/>
     </w:p>
     <w:p>
       <w:pPr>
@@ -4199,11 +4340,11 @@
       <w:pPr>
         <w:pStyle w:val="Heading2"/>
       </w:pPr>
-      <w:bookmarkStart w:id="29" w:name="_Toc440031431"/>
+      <w:bookmarkStart w:id="28" w:name="_Toc440031431"/>
       <w:r>
         <w:t>2.4.1 Scalar Radiative Transfer</w:t>
       </w:r>
-      <w:bookmarkEnd w:id="29"/>
+      <w:bookmarkEnd w:id="28"/>
     </w:p>
     <w:p>
       <w:pPr>
@@ -4253,15 +4394,7 @@
         </m:acc>
       </m:oMath>
       <w:r>
-        <w:t>, and starts at a loca</w:t>
-      </w:r>
-      <w:proofErr w:type="spellStart"/>
-      <w:r>
-        <w:t>tion</w:t>
-      </w:r>
-      <w:proofErr w:type="spellEnd"/>
-      <w:r>
-        <w:t xml:space="preserve">, </w:t>
+        <w:t xml:space="preserve">, and starts at a location, </w:t>
       </w:r>
       <m:oMath>
         <m:sSub>
@@ -8468,11 +8601,11 @@
       <w:pPr>
         <w:pStyle w:val="Heading2"/>
       </w:pPr>
-      <w:bookmarkStart w:id="30" w:name="_Toc440031432"/>
+      <w:bookmarkStart w:id="29" w:name="_Toc440031432"/>
       <w:r>
         <w:t>2.4.2 Vector Radiative Transfer</w:t>
       </w:r>
-      <w:bookmarkEnd w:id="30"/>
+      <w:bookmarkEnd w:id="29"/>
     </w:p>
     <w:p>
       <w:pPr>
@@ -9928,16 +10061,7 @@
                             <w:rPr>
                               <w:rFonts w:ascii="Cambria Math" w:hAnsi="Cambria Math"/>
                             </w:rPr>
-                            <m:t>-</m:t>
-                          </m:r>
-                          <m:r>
-                            <m:rPr>
-                              <m:sty m:val="p"/>
-                            </m:rPr>
-                            <w:rPr>
-                              <w:rFonts w:ascii="Cambria Math" w:hAnsi="Cambria Math"/>
-                            </w:rPr>
-                            <m:t>sin⁡</m:t>
+                            <m:t>-sin⁡</m:t>
                           </m:r>
                           <m:r>
                             <w:rPr>
@@ -9962,8 +10086,6 @@
                             </w:rPr>
                             <m:t>(2α)</m:t>
                           </m:r>
-                          <w:bookmarkStart w:id="31" w:name="_GoBack"/>
-                          <w:bookmarkEnd w:id="31"/>
                         </m:e>
                         <m:e>
                           <m:r>
@@ -10079,11 +10201,11 @@
       <w:pPr>
         <w:pStyle w:val="Heading2"/>
       </w:pPr>
-      <w:bookmarkStart w:id="32" w:name="_Toc440031433"/>
+      <w:bookmarkStart w:id="30" w:name="_Toc440031433"/>
       <w:r>
         <w:t>2.4.3 Rayleigh Scattering</w:t>
       </w:r>
-      <w:bookmarkEnd w:id="32"/>
+      <w:bookmarkEnd w:id="30"/>
     </w:p>
     <w:p>
       <w:pPr>
@@ -11194,11 +11316,11 @@
       <w:pPr>
         <w:pStyle w:val="Heading2"/>
       </w:pPr>
-      <w:bookmarkStart w:id="33" w:name="_Toc440031434"/>
+      <w:bookmarkStart w:id="31" w:name="_Toc440031434"/>
       <w:r>
         <w:t>2.4.4 Mie Scattering</w:t>
       </w:r>
-      <w:bookmarkEnd w:id="33"/>
+      <w:bookmarkEnd w:id="31"/>
     </w:p>
     <w:p>
       <w:pPr>
@@ -12765,15 +12887,7 @@
         </m:sSub>
       </m:oMath>
       <w:r>
-        <w:t xml:space="preserve"> are the normalized half-integer order Bessel functions of the first kind and Henkel functions of the se</w:t>
-      </w:r>
-      <w:proofErr w:type="spellStart"/>
-      <w:r>
-        <w:t>cond</w:t>
-      </w:r>
-      <w:proofErr w:type="spellEnd"/>
-      <w:r>
-        <w:t xml:space="preserve"> </w:t>
+        <w:t xml:space="preserve"> are the normalized half-integer order Bessel functions of the first kind and Henkel functions of the second </w:t>
       </w:r>
       <w:r>
         <w:lastRenderedPageBreak/>
@@ -15059,13 +15173,8 @@
       <w:r>
         <w:t xml:space="preserve"> are the L</w:t>
       </w:r>
-      <w:proofErr w:type="spellStart"/>
-      <w:r>
-        <w:t>egendre</w:t>
-      </w:r>
-      <w:proofErr w:type="spellEnd"/>
-      <w:r>
-        <w:t xml:space="preserve"> polynomials</w:t>
+      <w:r>
+        <w:t>egendre polynomials</w:t>
       </w:r>
       <w:r>
         <w:t xml:space="preserve">. </w:t>
@@ -15389,12 +15498,12 @@
       <w:pPr>
         <w:pStyle w:val="Heading2"/>
       </w:pPr>
-      <w:bookmarkStart w:id="34" w:name="_Toc440031435"/>
+      <w:bookmarkStart w:id="32" w:name="_Toc440031435"/>
       <w:r>
         <w:lastRenderedPageBreak/>
         <w:t>2.4.5 SASKTRAN Radiative Transfer Model</w:t>
       </w:r>
-      <w:bookmarkEnd w:id="34"/>
+      <w:bookmarkEnd w:id="32"/>
     </w:p>
     <w:p>
       <w:pPr>
@@ -15533,16 +15642,16 @@
       <w:pPr>
         <w:pStyle w:val="Heading1"/>
       </w:pPr>
-      <w:bookmarkStart w:id="35" w:name="_Toc440031436"/>
+      <w:bookmarkStart w:id="33" w:name="_Toc440031436"/>
       <w:r>
         <w:lastRenderedPageBreak/>
         <w:t>2.5 ALI Prototype and Stratospheric Balloon Flight</w:t>
       </w:r>
-      <w:bookmarkEnd w:id="35"/>
+      <w:bookmarkEnd w:id="33"/>
     </w:p>
+    <w:bookmarkEnd w:id="10"/>
+    <w:bookmarkEnd w:id="11"/>
     <w:bookmarkEnd w:id="12"/>
-    <w:bookmarkEnd w:id="13"/>
-    <w:bookmarkEnd w:id="14"/>
     <w:p>
       <w:pPr>
         <w:pStyle w:val="BodyText"/>
@@ -15729,7 +15838,7 @@
         <w:rStyle w:val="PageNumber"/>
         <w:noProof/>
       </w:rPr>
-      <w:t>25</w:t>
+      <w:t>9</w:t>
     </w:r>
     <w:r>
       <w:rPr>
@@ -18823,7 +18932,7 @@
 </file>
 
 <file path=customXml/itemProps1.xml><?xml version="1.0" encoding="utf-8"?>
-<ds:datastoreItem xmlns:ds="http://schemas.openxmlformats.org/officeDocument/2006/customXml" ds:itemID="{69C36431-2BF1-4E09-B5F7-76238474B7C7}">
+<ds:datastoreItem xmlns:ds="http://schemas.openxmlformats.org/officeDocument/2006/customXml" ds:itemID="{2E360470-081F-4726-87AC-4F5A8A7B81E6}">
   <ds:schemaRefs>
     <ds:schemaRef ds:uri="http://schemas.openxmlformats.org/officeDocument/2006/bibliography"/>
   </ds:schemaRefs>

</xml_diff>

<commit_message>
Fiinal read through ch 3
</commit_message>
<xml_diff>
--- a/Chapter2.docx
+++ b/Chapter2.docx
@@ -297,7 +297,7 @@
         <w:rPr>
           <w:i/>
         </w:rPr>
-        <w:t>Vernier et al.</w:t>
+        <w:t>Vernier et</w:t>
       </w:r>
       <w:r>
         <w:t xml:space="preserve"> (2011b) to determine that the increased stratospheric aerosol load reported by </w:t>
@@ -447,15 +447,7 @@
         <w:jc w:val="both"/>
       </w:pPr>
       <w:r>
-        <w:t xml:space="preserve">Continued stratospheric aerosol observations from space are drastically needed though few, if any, planned missions with such capability are underway.  In this work, we present the </w:t>
-      </w:r>
-      <w:proofErr w:type="gramStart"/>
-      <w:r>
-        <w:t>design</w:t>
-      </w:r>
-      <w:proofErr w:type="gramEnd"/>
-      <w:r>
-        <w:t xml:space="preserve"> and test of a prototype instrument for potential future satellite-based stratospheric aerosol observation. The Aerosol Limb Imager (ALI) concept is a relatively small, low-cost, low-power, </w:t>
+        <w:t xml:space="preserve">Continued stratospheric aerosol observations from space are drastically needed though few, if any, planned missions with such capability are underway.  In this work, we present the design and test of a prototype instrument for potential future satellite-based stratospheric aerosol observation. The Aerosol Limb Imager (ALI) concept is a relatively small, low-cost, low-power, </w:t>
       </w:r>
       <w:r>
         <w:lastRenderedPageBreak/>
@@ -570,7 +562,13 @@
       </w:r>
       <w:proofErr w:type="spellEnd"/>
       <w:r>
-        <w:t>, 1997). The stratosphere is the region of the atmosphere above the temperature inversion of the troposphere, where atmospheric temperature increases and the lower bound of the stratosphere is in-between 10 and 16 km from the high latitude to the tropics  (</w:t>
+        <w:t>, 1997). The stratosphere is the region of the atmosphere above the temperature inversion of the troposphere, where atmospheric temperature increases and the lower bound of the stratosphere is in-between 10 and 16</w:t>
+      </w:r>
+      <w:r>
+        <w:t> </w:t>
+      </w:r>
+      <w:r>
+        <w:t>km from the high latitude to the tropics  (</w:t>
       </w:r>
       <w:r>
         <w:rPr>
@@ -2093,11 +2091,10 @@
       <w:pPr>
         <w:pStyle w:val="ListNumber"/>
         <w:spacing w:after="0" w:line="480" w:lineRule="auto"/>
-        <w:ind w:left="0" w:firstLine="0"/>
+        <w:ind w:left="0" w:firstLine="720"/>
         <w:jc w:val="both"/>
       </w:pPr>
       <w:r>
-        <w:tab/>
         <w:t xml:space="preserve">OPC have been used on board </w:t>
       </w:r>
       <w:proofErr w:type="spellStart"/>
@@ -3585,35 +3582,30 @@
       <w:bookmarkStart w:id="22" w:name="_Toc442188783"/>
       <w:r>
         <w:rPr>
-          <w:b w:val="0"/>
           <w:szCs w:val="24"/>
         </w:rPr>
         <w:t>Figure 2-</w:t>
       </w:r>
       <w:r>
         <w:rPr>
-          <w:b w:val="0"/>
           <w:szCs w:val="24"/>
         </w:rPr>
         <w:fldChar w:fldCharType="begin"/>
       </w:r>
       <w:r>
         <w:rPr>
-          <w:b w:val="0"/>
           <w:szCs w:val="24"/>
         </w:rPr>
         <w:instrText xml:space="preserve"> SEQ Figure \* ARABIC </w:instrText>
       </w:r>
       <w:r>
         <w:rPr>
-          <w:b w:val="0"/>
           <w:szCs w:val="24"/>
         </w:rPr>
         <w:fldChar w:fldCharType="separate"/>
       </w:r>
       <w:r>
         <w:rPr>
-          <w:b w:val="0"/>
           <w:noProof/>
           <w:szCs w:val="24"/>
         </w:rPr>
@@ -3621,7 +3613,6 @@
       </w:r>
       <w:r>
         <w:rPr>
-          <w:b w:val="0"/>
           <w:szCs w:val="24"/>
         </w:rPr>
         <w:fldChar w:fldCharType="end"/>
@@ -3845,37 +3836,33 @@
       <w:bookmarkStart w:id="24" w:name="_Ref434222559"/>
       <w:bookmarkStart w:id="25" w:name="_Toc435878545"/>
       <w:bookmarkStart w:id="26" w:name="_Toc442188784"/>
-      <w:r>
-        <w:rPr>
-          <w:b w:val="0"/>
+      <w:bookmarkStart w:id="27" w:name="_GoBack"/>
+      <w:r>
+        <w:rPr>
           <w:szCs w:val="24"/>
         </w:rPr>
         <w:t>Figure 2-</w:t>
       </w:r>
       <w:r>
         <w:rPr>
-          <w:b w:val="0"/>
           <w:szCs w:val="24"/>
         </w:rPr>
         <w:fldChar w:fldCharType="begin"/>
       </w:r>
       <w:r>
         <w:rPr>
-          <w:b w:val="0"/>
           <w:szCs w:val="24"/>
         </w:rPr>
         <w:instrText xml:space="preserve"> SEQ Figure \* ARABIC </w:instrText>
       </w:r>
       <w:r>
         <w:rPr>
-          <w:b w:val="0"/>
           <w:szCs w:val="24"/>
         </w:rPr>
         <w:fldChar w:fldCharType="separate"/>
       </w:r>
       <w:r>
         <w:rPr>
-          <w:b w:val="0"/>
           <w:noProof/>
           <w:szCs w:val="24"/>
         </w:rPr>
@@ -3883,12 +3870,12 @@
       </w:r>
       <w:r>
         <w:rPr>
-          <w:b w:val="0"/>
           <w:szCs w:val="24"/>
         </w:rPr>
         <w:fldChar w:fldCharType="end"/>
       </w:r>
       <w:bookmarkEnd w:id="24"/>
+      <w:bookmarkEnd w:id="27"/>
       <w:r>
         <w:rPr>
           <w:szCs w:val="24"/>
@@ -4233,11 +4220,11 @@
       <w:pPr>
         <w:pStyle w:val="Heading1"/>
       </w:pPr>
-      <w:bookmarkStart w:id="27" w:name="_Toc442187637"/>
+      <w:bookmarkStart w:id="28" w:name="_Toc442187637"/>
       <w:r>
         <w:t>2.4 Radiative Transfer</w:t>
       </w:r>
-      <w:bookmarkEnd w:id="27"/>
+      <w:bookmarkEnd w:id="28"/>
     </w:p>
     <w:p>
       <w:pPr>
@@ -4252,11 +4239,11 @@
       <w:pPr>
         <w:pStyle w:val="Heading2"/>
       </w:pPr>
-      <w:bookmarkStart w:id="28" w:name="_Toc442187638"/>
+      <w:bookmarkStart w:id="29" w:name="_Toc442187638"/>
       <w:r>
         <w:t>2.4.1 Scalar Radiative Transfer</w:t>
       </w:r>
-      <w:bookmarkEnd w:id="28"/>
+      <w:bookmarkEnd w:id="29"/>
     </w:p>
     <w:p>
       <w:pPr>
@@ -4389,15 +4376,7 @@
         </m:r>
       </m:oMath>
       <w:r>
-        <w:t>. The basis of path le</w:t>
-      </w:r>
-      <w:proofErr w:type="spellStart"/>
-      <w:r>
-        <w:t>ngth</w:t>
-      </w:r>
-      <w:proofErr w:type="spellEnd"/>
-      <w:r>
-        <w:t xml:space="preserve"> will be used to define the radiative transfer equations.</w:t>
+        <w:t>. The basis of path length will be used to define the radiative transfer equations.</w:t>
       </w:r>
     </w:p>
     <w:p>
@@ -4422,15 +4401,7 @@
         </m:r>
       </m:oMath>
       <w:r>
-        <w:t>, as it interacts with a thin layer of space or a</w:t>
-      </w:r>
-      <w:proofErr w:type="spellStart"/>
-      <w:r>
-        <w:t>tmosphere</w:t>
-      </w:r>
-      <w:proofErr w:type="spellEnd"/>
-      <w:r>
-        <w:t xml:space="preserve">, </w:t>
+        <w:t xml:space="preserve">, as it interacts with a thin layer of space or atmosphere, </w:t>
       </w:r>
       <m:oMath>
         <m:r>
@@ -4457,15 +4428,7 @@
         </m:r>
       </m:oMath>
       <w:r>
-        <w:t>. If there are several different particles, the attenuation is a summation of the nu</w:t>
-      </w:r>
-      <w:proofErr w:type="spellStart"/>
-      <w:r>
-        <w:t>mber</w:t>
-      </w:r>
-      <w:proofErr w:type="spellEnd"/>
-      <w:r>
-        <w:t xml:space="preserve"> densities and cross sections. The Beer-Lambert Law gives the following form</w:t>
+        <w:t>. If there are several different particles, the attenuation is a summation of the number densities and cross sections. The Beer-Lambert Law gives the following form</w:t>
       </w:r>
     </w:p>
     <w:tbl>
@@ -8569,11 +8532,11 @@
       <w:pPr>
         <w:pStyle w:val="Heading2"/>
       </w:pPr>
-      <w:bookmarkStart w:id="29" w:name="_Toc442187639"/>
+      <w:bookmarkStart w:id="30" w:name="_Toc442187639"/>
       <w:r>
         <w:t>2.4.2 Vector Radiative Transfer</w:t>
       </w:r>
-      <w:bookmarkEnd w:id="29"/>
+      <w:bookmarkEnd w:id="30"/>
     </w:p>
     <w:p>
       <w:pPr>
@@ -10918,11 +10881,11 @@
       <w:pPr>
         <w:pStyle w:val="Heading2"/>
       </w:pPr>
-      <w:bookmarkStart w:id="30" w:name="_Toc442187640"/>
+      <w:bookmarkStart w:id="31" w:name="_Toc442187640"/>
       <w:r>
         <w:t>2.4.3 Rayleigh Scattering</w:t>
       </w:r>
-      <w:bookmarkEnd w:id="30"/>
+      <w:bookmarkEnd w:id="31"/>
     </w:p>
     <w:p>
       <w:pPr>
@@ -12036,11 +11999,11 @@
       <w:pPr>
         <w:pStyle w:val="Heading2"/>
       </w:pPr>
-      <w:bookmarkStart w:id="31" w:name="_Toc442187641"/>
+      <w:bookmarkStart w:id="32" w:name="_Toc442187641"/>
       <w:r>
         <w:t>2.4.4 Mie Scattering</w:t>
       </w:r>
-      <w:bookmarkEnd w:id="31"/>
+      <w:bookmarkEnd w:id="32"/>
     </w:p>
     <w:p>
       <w:pPr>
@@ -15889,13 +15852,8 @@
       <w:r>
         <w:t xml:space="preserve"> are the L</w:t>
       </w:r>
-      <w:proofErr w:type="spellStart"/>
-      <w:r>
-        <w:t>egendre</w:t>
-      </w:r>
-      <w:proofErr w:type="spellEnd"/>
-      <w:r>
-        <w:t xml:space="preserve"> polynomials</w:t>
+      <w:r>
+        <w:t>egendre polynomials</w:t>
       </w:r>
       <w:r>
         <w:t xml:space="preserve">. </w:t>
@@ -16219,11 +16177,11 @@
       <w:pPr>
         <w:pStyle w:val="Heading2"/>
       </w:pPr>
-      <w:bookmarkStart w:id="32" w:name="_Toc442187642"/>
+      <w:bookmarkStart w:id="33" w:name="_Toc442187642"/>
       <w:r>
         <w:t>2.4.5 SASKTRAN Radiative Transfer Model</w:t>
       </w:r>
-      <w:bookmarkEnd w:id="32"/>
+      <w:bookmarkEnd w:id="33"/>
     </w:p>
     <w:p>
       <w:pPr>
@@ -16347,11 +16305,11 @@
       <w:pPr>
         <w:pStyle w:val="Heading1"/>
       </w:pPr>
-      <w:bookmarkStart w:id="33" w:name="_Toc442187643"/>
+      <w:bookmarkStart w:id="34" w:name="_Toc442187643"/>
       <w:r>
         <w:t>2.5 ALI Prototype and Stratospheric Balloon Flight</w:t>
       </w:r>
-      <w:bookmarkEnd w:id="33"/>
+      <w:bookmarkEnd w:id="34"/>
     </w:p>
     <w:bookmarkEnd w:id="11"/>
     <w:bookmarkEnd w:id="12"/>
@@ -16453,12 +16411,7 @@
         <w:t xml:space="preserve">contribute to the planet’s atmosphere. The additional information that could be provided by an ALI instrument would be significant to the contributions </w:t>
       </w:r>
       <w:r>
-        <w:t>of determining and</w:t>
-      </w:r>
-      <w:bookmarkStart w:id="34" w:name="_GoBack"/>
-      <w:bookmarkEnd w:id="34"/>
-      <w:r>
-        <w:t xml:space="preserve"> monitoring the effects of</w:t>
+        <w:t>of determining and monitoring the effects of</w:t>
       </w:r>
       <w:r>
         <w:t xml:space="preserve"> global climate change. </w:t>
@@ -16657,7 +16610,7 @@
         <w:rStyle w:val="PageNumber"/>
         <w:noProof/>
       </w:rPr>
-      <w:t>24</w:t>
+      <w:t>25</w:t>
     </w:r>
     <w:r>
       <w:rPr>
@@ -19751,7 +19704,7 @@
 </file>
 
 <file path=customXml/itemProps1.xml><?xml version="1.0" encoding="utf-8"?>
-<ds:datastoreItem xmlns:ds="http://schemas.openxmlformats.org/officeDocument/2006/customXml" ds:itemID="{7C32FBD0-ABA7-4F9A-83CA-6D123F966D2B}">
+<ds:datastoreItem xmlns:ds="http://schemas.openxmlformats.org/officeDocument/2006/customXml" ds:itemID="{AD4AE080-7C4A-41AE-812C-C9E00F9393E1}">
   <ds:schemaRefs>
     <ds:schemaRef ds:uri="http://schemas.openxmlformats.org/officeDocument/2006/bibliography"/>
   </ds:schemaRefs>

</xml_diff>

<commit_message>
Additionial edits to ch 2 and 3
</commit_message>
<xml_diff>
--- a/Chapter2.docx
+++ b/Chapter2.docx
@@ -203,15 +203,7 @@
         <w:t xml:space="preserve"> et al.</w:t>
       </w:r>
       <w:r>
-        <w:t xml:space="preserve">, 2015).  Aircraft-borne </w:t>
-      </w:r>
-      <w:proofErr w:type="spellStart"/>
-      <w:r>
-        <w:t>nephelometers</w:t>
-      </w:r>
-      <w:proofErr w:type="spellEnd"/>
-      <w:r>
-        <w:t xml:space="preserve"> (</w:t>
+        <w:t>, 2015).  Aircraft-borne nephelometers (</w:t>
       </w:r>
       <w:proofErr w:type="spellStart"/>
       <w:r>
@@ -2972,6 +2964,7 @@
       <w:r>
         <w:rPr>
           <w:noProof/>
+          <w:lang w:val="en-CA" w:eastAsia="en-CA"/>
         </w:rPr>
         <w:drawing>
           <wp:inline distT="0" distB="0" distL="0" distR="0" wp14:anchorId="0BCA3AEF" wp14:editId="68439DF1">
@@ -3114,6 +3107,7 @@
       <w:r>
         <w:rPr>
           <w:noProof/>
+          <w:lang w:val="en-CA" w:eastAsia="en-CA"/>
         </w:rPr>
         <w:lastRenderedPageBreak/>
         <w:drawing>
@@ -5182,6 +5176,7 @@
       <w:r>
         <w:rPr>
           <w:noProof/>
+          <w:lang w:val="en-CA" w:eastAsia="en-CA"/>
         </w:rPr>
         <w:lastRenderedPageBreak/>
         <w:drawing>
@@ -5699,6 +5694,7 @@
       <w:r>
         <w:rPr>
           <w:noProof/>
+          <w:lang w:val="en-CA" w:eastAsia="en-CA"/>
         </w:rPr>
         <w:lastRenderedPageBreak/>
         <w:drawing>
@@ -5936,6 +5932,7 @@
       <w:r>
         <w:rPr>
           <w:noProof/>
+          <w:lang w:val="en-CA" w:eastAsia="en-CA"/>
         </w:rPr>
         <w:drawing>
           <wp:inline distT="0" distB="0" distL="0" distR="0" wp14:anchorId="14E294C6" wp14:editId="5372226E">
@@ -20518,47 +20515,117 @@
           <w:ins w:id="526" w:author="Elash, Brenden" w:date="2016-07-03T13:15:00Z"/>
         </w:rPr>
       </w:pPr>
-      <w:ins w:id="527" w:author="Elash, Brenden" w:date="2016-07-03T13:04:00Z">
-        <w:r>
-          <w:t xml:space="preserve">In order to be able to accurately measure spectral radiance </w:t>
-        </w:r>
-      </w:ins>
-      <w:ins w:id="528" w:author="Elash, Brenden" w:date="2016-07-03T13:09:00Z">
+      <w:ins w:id="527" w:author="Elash, Brenden" w:date="2016-07-04T14:17:00Z">
+        <w:r>
+          <w:t xml:space="preserve">The goal of ALI is a future satellite mission to be able to monitor aerosol concentration and </w:t>
+        </w:r>
+      </w:ins>
+      <w:ins w:id="528" w:author="Elash, Brenden" w:date="2016-07-04T14:18:00Z">
+        <w:r>
+          <w:t>microphysics globally</w:t>
+        </w:r>
+      </w:ins>
+      <w:ins w:id="529" w:author="Elash, Brenden" w:date="2016-07-04T14:17:00Z">
+        <w:r>
+          <w:t xml:space="preserve"> from space, </w:t>
+        </w:r>
+      </w:ins>
+      <w:ins w:id="530" w:author="Elash, Brenden" w:date="2016-07-04T14:18:00Z">
+        <w:r>
+          <w:t xml:space="preserve">however </w:t>
+        </w:r>
+      </w:ins>
+      <w:ins w:id="531" w:author="Elash, Brenden" w:date="2016-07-04T14:17:00Z">
+        <w:r>
+          <w:t xml:space="preserve">the ALI presented here has been </w:t>
+        </w:r>
+      </w:ins>
+      <w:ins w:id="532" w:author="Elash, Brenden" w:date="2016-07-04T14:18:00Z">
+        <w:r>
+          <w:t>designed</w:t>
+        </w:r>
+      </w:ins>
+      <w:ins w:id="533" w:author="Elash, Brenden" w:date="2016-07-04T14:17:00Z">
+        <w:r>
+          <w:t xml:space="preserve"> for a</w:t>
+        </w:r>
+      </w:ins>
+      <w:ins w:id="534" w:author="Elash, Brenden" w:date="2016-07-04T14:18:00Z">
+        <w:r>
+          <w:t xml:space="preserve"> stratospheric balloon platform since it was the only </w:t>
+        </w:r>
+      </w:ins>
+      <w:ins w:id="535" w:author="Elash, Brenden" w:date="2016-07-04T14:19:00Z">
+        <w:r>
+          <w:t>available</w:t>
+        </w:r>
+      </w:ins>
+      <w:ins w:id="536" w:author="Elash, Brenden" w:date="2016-07-04T14:18:00Z">
+        <w:r>
+          <w:t xml:space="preserve"> </w:t>
+        </w:r>
+      </w:ins>
+      <w:ins w:id="537" w:author="Elash, Brenden" w:date="2016-07-04T14:19:00Z">
+        <w:r>
+          <w:t>platform for testing. This change has resulted in some changes to the required design parameters</w:t>
+        </w:r>
+      </w:ins>
+      <w:ins w:id="538" w:author="Elash, Brenden" w:date="2016-07-04T14:17:00Z">
+        <w:r>
+          <w:t xml:space="preserve"> </w:t>
+        </w:r>
+      </w:ins>
+      <w:ins w:id="539" w:author="Elash, Brenden" w:date="2016-07-04T14:19:00Z">
+        <w:r>
+          <w:t xml:space="preserve">for the instrument. </w:t>
+        </w:r>
+      </w:ins>
+      <w:ins w:id="540" w:author="Elash, Brenden" w:date="2016-07-04T14:20:00Z">
+        <w:r>
+          <w:t>T</w:t>
+        </w:r>
+      </w:ins>
+      <w:ins w:id="541" w:author="Elash, Brenden" w:date="2016-07-03T13:04:00Z">
+        <w:r>
+          <w:t xml:space="preserve">o </w:t>
+        </w:r>
+      </w:ins>
+      <w:ins w:id="542" w:author="Elash, Brenden" w:date="2016-07-04T13:22:00Z">
+        <w:r>
+          <w:t>sufficiently</w:t>
+        </w:r>
+      </w:ins>
+      <w:ins w:id="543" w:author="Elash, Brenden" w:date="2016-07-03T13:04:00Z">
+        <w:r>
+          <w:t xml:space="preserve"> measure spectral radiance </w:t>
+        </w:r>
+      </w:ins>
+      <w:ins w:id="544" w:author="Elash, Brenden" w:date="2016-07-03T13:09:00Z">
         <w:r>
           <w:t xml:space="preserve">from a stratospheric balloon platform </w:t>
         </w:r>
       </w:ins>
-      <w:ins w:id="529" w:author="Elash, Brenden" w:date="2016-07-03T13:04:00Z">
-        <w:r>
-          <w:t>for determination of stratospheric aerosol concentrations</w:t>
-        </w:r>
-      </w:ins>
-      <w:ins w:id="530" w:author="Elash, Brenden" w:date="2016-07-03T13:05:00Z">
-        <w:r>
-          <w:t xml:space="preserve"> ALI must be within </w:t>
-        </w:r>
-      </w:ins>
-      <w:ins w:id="531" w:author="Elash, Brenden" w:date="2016-07-03T13:08:00Z">
-        <w:r>
-          <w:t>minimum</w:t>
-        </w:r>
-      </w:ins>
-      <w:ins w:id="532" w:author="Elash, Brenden" w:date="2016-07-03T13:05:00Z">
-        <w:r>
-          <w:t xml:space="preserve"> specifications which wil</w:t>
-        </w:r>
-      </w:ins>
-      <w:ins w:id="533" w:author="Elash, Brenden" w:date="2016-07-03T13:07:00Z">
-        <w:r>
-          <w:t>l</w:t>
-        </w:r>
-      </w:ins>
-      <w:ins w:id="534" w:author="Elash, Brenden" w:date="2016-07-03T13:05:00Z">
-        <w:r>
-          <w:t xml:space="preserve"> be described here.</w:t>
-        </w:r>
-      </w:ins>
-      <w:ins w:id="535" w:author="Elash, Brenden" w:date="2016-07-03T13:07:00Z">
+      <w:ins w:id="545" w:author="Elash, Brenden" w:date="2016-07-04T14:20:00Z">
+        <w:r>
+          <w:t>the following</w:t>
+        </w:r>
+      </w:ins>
+      <w:ins w:id="546" w:author="Elash, Brenden" w:date="2016-07-04T13:23:00Z">
+        <w:r>
+          <w:t xml:space="preserve"> specification and the</w:t>
+        </w:r>
+      </w:ins>
+      <w:ins w:id="547" w:author="Elash, Brenden" w:date="2016-07-04T14:20:00Z">
+        <w:r>
+          <w:t>ir</w:t>
+        </w:r>
+      </w:ins>
+      <w:ins w:id="548" w:author="Elash, Brenden" w:date="2016-07-04T13:23:00Z">
+        <w:r>
+          <w:t xml:space="preserve"> relevance will be described below.</w:t>
+        </w:r>
+      </w:ins>
+      <w:ins w:id="549" w:author="Elash, Brenden" w:date="2016-07-03T13:05:00Z">
         <w:r>
           <w:t xml:space="preserve"> </w:t>
         </w:r>
@@ -20569,47 +20636,57 @@
         <w:pStyle w:val="BodyText"/>
         <w:jc w:val="both"/>
         <w:rPr>
-          <w:ins w:id="536" w:author="Elash, Brenden" w:date="2016-07-03T13:23:00Z"/>
-        </w:rPr>
-      </w:pPr>
-      <w:ins w:id="537" w:author="Elash, Brenden" w:date="2016-07-03T13:09:00Z">
+          <w:ins w:id="550" w:author="Elash, Brenden" w:date="2016-07-03T13:23:00Z"/>
+        </w:rPr>
+      </w:pPr>
+      <w:ins w:id="551" w:author="Elash, Brenden" w:date="2016-07-03T13:09:00Z">
         <w:r>
           <w:t xml:space="preserve">The balloon is estimated to have a float altitude of 35 km and ALI will need to measure the </w:t>
         </w:r>
       </w:ins>
-      <w:ins w:id="538" w:author="Elash, Brenden" w:date="2016-07-03T13:10:00Z">
+      <w:ins w:id="552" w:author="Elash, Brenden" w:date="2016-07-03T13:10:00Z">
         <w:r>
           <w:t>atmosphere</w:t>
         </w:r>
       </w:ins>
-      <w:ins w:id="539" w:author="Elash, Brenden" w:date="2016-07-03T13:09:00Z">
+      <w:ins w:id="553" w:author="Elash, Brenden" w:date="2016-07-03T13:09:00Z">
         <w:r>
           <w:t xml:space="preserve"> </w:t>
         </w:r>
       </w:ins>
-      <w:ins w:id="540" w:author="Elash, Brenden" w:date="2016-07-03T13:10:00Z">
+      <w:ins w:id="554" w:author="Elash, Brenden" w:date="2016-07-03T13:10:00Z">
         <w:r>
           <w:t>from a tangent altitude of the ground or 0 km</w:t>
         </w:r>
       </w:ins>
-      <w:ins w:id="541" w:author="Elash, Brenden" w:date="2016-07-03T13:09:00Z">
+      <w:ins w:id="555" w:author="Elash, Brenden" w:date="2016-07-03T13:09:00Z">
         <w:r>
           <w:t xml:space="preserve"> </w:t>
         </w:r>
       </w:ins>
-      <w:ins w:id="542" w:author="Elash, Brenden" w:date="2016-07-03T13:11:00Z">
+      <w:ins w:id="556" w:author="Elash, Brenden" w:date="2016-07-03T13:11:00Z">
         <w:r>
           <w:t>to the float altitude of 35 km. This results in A</w:t>
         </w:r>
       </w:ins>
-      <w:ins w:id="543" w:author="Elash, Brenden" w:date="2016-07-03T13:12:00Z">
+      <w:ins w:id="557" w:author="Elash, Brenden" w:date="2016-07-03T13:12:00Z">
         <w:r>
           <w:t>LI</w:t>
         </w:r>
       </w:ins>
-      <w:ins w:id="544" w:author="Elash, Brenden" w:date="2016-07-03T13:11:00Z">
-        <w:r>
-          <w:t xml:space="preserve"> needing a minimum field of view of 6</w:t>
+      <w:ins w:id="558" w:author="Elash, Brenden" w:date="2016-07-03T13:11:00Z">
+        <w:r>
+          <w:t xml:space="preserve"> needing a minimum </w:t>
+        </w:r>
+      </w:ins>
+      <w:ins w:id="559" w:author="Elash, Brenden" w:date="2016-07-04T13:23:00Z">
+        <w:r>
+          <w:t xml:space="preserve">vertical </w:t>
+        </w:r>
+      </w:ins>
+      <w:ins w:id="560" w:author="Elash, Brenden" w:date="2016-07-03T13:11:00Z">
+        <w:r>
+          <w:t>field of view of 6</w:t>
         </w:r>
         <w:r>
           <w:rPr>
@@ -20618,100 +20695,138 @@
           <w:t>o</w:t>
         </w:r>
         <w:r>
-          <w:t xml:space="preserve"> in the vertical to measure</w:t>
-        </w:r>
-      </w:ins>
-      <w:ins w:id="545" w:author="Elash, Brenden" w:date="2016-07-03T13:12:00Z">
+          <w:t xml:space="preserve"> to measure</w:t>
+        </w:r>
+      </w:ins>
+      <w:ins w:id="561" w:author="Elash, Brenden" w:date="2016-07-03T13:12:00Z">
         <w:r>
           <w:t xml:space="preserve"> </w:t>
         </w:r>
       </w:ins>
-      <w:ins w:id="546" w:author="Elash, Brenden" w:date="2016-07-03T13:11:00Z">
+      <w:ins w:id="562" w:author="Elash, Brenden" w:date="2016-07-03T13:11:00Z">
         <w:r>
           <w:t xml:space="preserve">the entire </w:t>
         </w:r>
       </w:ins>
-      <w:ins w:id="547" w:author="Elash, Brenden" w:date="2016-07-03T13:12:00Z">
+      <w:ins w:id="563" w:author="Elash, Brenden" w:date="2016-07-03T13:12:00Z">
         <w:r>
           <w:t>r</w:t>
         </w:r>
       </w:ins>
-      <w:ins w:id="548" w:author="Elash, Brenden" w:date="2016-07-03T13:11:00Z">
-        <w:r>
-          <w:t xml:space="preserve">egion of interest.  </w:t>
-        </w:r>
-      </w:ins>
-      <w:ins w:id="549" w:author="Elash, Brenden" w:date="2016-07-03T13:13:00Z">
+      <w:ins w:id="564" w:author="Elash, Brenden" w:date="2016-07-03T13:11:00Z">
+        <w:r>
+          <w:t xml:space="preserve">egion of interest. </w:t>
+        </w:r>
+      </w:ins>
+      <w:ins w:id="565" w:author="Elash, Brenden" w:date="2016-07-04T14:20:00Z">
+        <w:r>
+          <w:t>It is important to note that for a satellite platform the required field of view would be reduce to approximately 1</w:t>
+        </w:r>
+      </w:ins>
+      <w:ins w:id="566" w:author="Elash, Brenden" w:date="2016-07-04T14:21:00Z">
+        <w:r>
+          <w:rPr>
+            <w:vertAlign w:val="superscript"/>
+          </w:rPr>
+          <w:t>o</w:t>
+        </w:r>
+        <w:r>
+          <w:t>.</w:t>
+        </w:r>
+      </w:ins>
+      <w:bookmarkStart w:id="567" w:name="_GoBack"/>
+      <w:bookmarkEnd w:id="567"/>
+      <w:ins w:id="568" w:author="Elash, Brenden" w:date="2016-07-03T13:11:00Z">
+        <w:r>
+          <w:t xml:space="preserve"> </w:t>
+        </w:r>
+      </w:ins>
+      <w:ins w:id="569" w:author="Elash, Brenden" w:date="2016-07-03T13:13:00Z">
         <w:r>
           <w:t>Further</w:t>
         </w:r>
       </w:ins>
-      <w:ins w:id="550" w:author="Elash, Brenden" w:date="2016-07-03T13:12:00Z">
+      <w:ins w:id="570" w:author="Elash, Brenden" w:date="2016-07-03T13:12:00Z">
         <w:r>
           <w:t xml:space="preserve">, </w:t>
         </w:r>
       </w:ins>
-      <w:ins w:id="551" w:author="Elash, Brenden" w:date="2016-07-03T13:07:00Z">
+      <w:ins w:id="571" w:author="Elash, Brenden" w:date="2016-07-03T13:07:00Z">
         <w:r>
           <w:t xml:space="preserve">the aerosol </w:t>
         </w:r>
       </w:ins>
-      <w:ins w:id="552" w:author="Elash, Brenden" w:date="2016-07-03T13:13:00Z">
+      <w:ins w:id="572" w:author="Elash, Brenden" w:date="2016-07-03T13:13:00Z">
         <w:r>
           <w:t xml:space="preserve">structural </w:t>
         </w:r>
       </w:ins>
-      <w:ins w:id="553" w:author="Elash, Brenden" w:date="2016-07-03T13:07:00Z">
+      <w:ins w:id="573" w:author="Elash, Brenden" w:date="2016-07-03T13:07:00Z">
         <w:r>
           <w:t xml:space="preserve">features discussed in </w:t>
         </w:r>
       </w:ins>
-      <w:ins w:id="554" w:author="Elash, Brenden" w:date="2016-07-03T13:13:00Z">
+      <w:ins w:id="574" w:author="Elash, Brenden" w:date="2016-07-03T13:13:00Z">
         <w:r>
           <w:t xml:space="preserve">section </w:t>
         </w:r>
       </w:ins>
-      <w:ins w:id="555" w:author="Elash, Brenden" w:date="2016-07-03T13:07:00Z">
+      <w:ins w:id="575" w:author="Elash, Brenden" w:date="2016-07-03T13:07:00Z">
         <w:r>
           <w:t>2.2</w:t>
         </w:r>
       </w:ins>
-      <w:ins w:id="556" w:author="Elash, Brenden" w:date="2016-07-03T13:13:00Z">
+      <w:ins w:id="576" w:author="Elash, Brenden" w:date="2016-07-03T13:13:00Z">
         <w:r>
           <w:t xml:space="preserve"> are generally on the order of a kilometer and to </w:t>
         </w:r>
       </w:ins>
-      <w:ins w:id="557" w:author="Elash, Brenden" w:date="2016-07-03T13:15:00Z">
+      <w:ins w:id="577" w:author="Elash, Brenden" w:date="2016-07-03T13:15:00Z">
         <w:r>
           <w:t>resolve</w:t>
         </w:r>
       </w:ins>
-      <w:ins w:id="558" w:author="Elash, Brenden" w:date="2016-07-03T13:13:00Z">
+      <w:ins w:id="578" w:author="Elash, Brenden" w:date="2016-07-03T13:13:00Z">
         <w:r>
           <w:t xml:space="preserve"> these features a minimum </w:t>
         </w:r>
       </w:ins>
-      <w:ins w:id="559" w:author="Elash, Brenden" w:date="2016-07-03T13:14:00Z">
+      <w:ins w:id="579" w:author="Elash, Brenden" w:date="2016-07-04T13:24:00Z">
+        <w:r>
+          <w:t xml:space="preserve">spatial </w:t>
+        </w:r>
+      </w:ins>
+      <w:ins w:id="580" w:author="Elash, Brenden" w:date="2016-07-03T13:14:00Z">
         <w:r>
           <w:t>resolution</w:t>
         </w:r>
       </w:ins>
-      <w:ins w:id="560" w:author="Elash, Brenden" w:date="2016-07-03T13:13:00Z">
-        <w:r>
-          <w:t xml:space="preserve"> of 250 m are required.</w:t>
-        </w:r>
-      </w:ins>
-      <w:ins w:id="561" w:author="Elash, Brenden" w:date="2016-07-03T13:16:00Z">
+      <w:ins w:id="581" w:author="Elash, Brenden" w:date="2016-07-03T13:13:00Z">
+        <w:r>
+          <w:t xml:space="preserve"> of 250 m </w:t>
+        </w:r>
+      </w:ins>
+      <w:ins w:id="582" w:author="Elash, Brenden" w:date="2016-07-04T13:24:00Z">
+        <w:r>
+          <w:t>is</w:t>
+        </w:r>
+      </w:ins>
+      <w:ins w:id="583" w:author="Elash, Brenden" w:date="2016-07-03T13:13:00Z">
+        <w:r>
+          <w:t xml:space="preserve"> required.</w:t>
+        </w:r>
+      </w:ins>
+      <w:ins w:id="584" w:author="Elash, Brenden" w:date="2016-07-03T13:16:00Z">
         <w:r>
           <w:t xml:space="preserve"> </w:t>
         </w:r>
       </w:ins>
-      <w:ins w:id="562" w:author="Elash, Brenden" w:date="2016-07-03T13:25:00Z">
+      <w:ins w:id="585" w:author="Elash, Brenden" w:date="2016-07-03T13:25:00Z">
         <w:r>
           <w:t xml:space="preserve">Similar speciation are used for the horizontal (cross-track) direction to be able to maintain optical unity and </w:t>
         </w:r>
       </w:ins>
-      <w:ins w:id="563" w:author="Elash, Brenden" w:date="2016-07-03T13:26:00Z">
+      <w:ins w:id="586" w:author="Elash, Brenden" w:date="2016-07-03T13:26:00Z">
         <w:r>
           <w:t>allow the use of spherical optics.</w:t>
         </w:r>
@@ -20722,110 +20837,141 @@
         <w:pStyle w:val="BodyText"/>
         <w:jc w:val="both"/>
         <w:rPr>
-          <w:ins w:id="564" w:author="Elash, Brenden" w:date="2016-07-03T13:26:00Z"/>
-        </w:rPr>
-      </w:pPr>
-      <w:ins w:id="565" w:author="Elash, Brenden" w:date="2016-07-03T13:16:00Z">
+          <w:ins w:id="587" w:author="Elash, Brenden" w:date="2016-07-03T13:26:00Z"/>
+        </w:rPr>
+      </w:pPr>
+      <w:ins w:id="588" w:author="Elash, Brenden" w:date="2016-07-03T13:16:00Z">
         <w:r>
           <w:t xml:space="preserve">Spectrally aerosol </w:t>
         </w:r>
       </w:ins>
-      <w:ins w:id="566" w:author="Elash, Brenden" w:date="2016-07-03T13:18:00Z">
+      <w:ins w:id="589" w:author="Elash, Brenden" w:date="2016-07-03T13:18:00Z">
         <w:r>
           <w:t xml:space="preserve">particles scatter over a </w:t>
         </w:r>
       </w:ins>
-      <w:ins w:id="567" w:author="Elash, Brenden" w:date="2016-07-03T13:16:00Z">
+      <w:ins w:id="590" w:author="Elash, Brenden" w:date="2016-07-03T13:16:00Z">
         <w:r>
           <w:t xml:space="preserve">broadband </w:t>
         </w:r>
       </w:ins>
-      <w:ins w:id="568" w:author="Elash, Brenden" w:date="2016-07-03T13:19:00Z">
-        <w:r>
-          <w:t xml:space="preserve">range, however particle sensitivity, which is currently hard to determine, is increase with the near IR measurements so </w:t>
-        </w:r>
-      </w:ins>
-      <w:ins w:id="569" w:author="Elash, Brenden" w:date="2016-07-03T13:20:00Z">
-        <w:r>
-          <w:t>ideally</w:t>
-        </w:r>
-      </w:ins>
-      <w:ins w:id="570" w:author="Elash, Brenden" w:date="2016-07-03T13:19:00Z">
-        <w:r>
-          <w:t xml:space="preserve"> ALI will be able to measure wavelengths from 750-1500 nm. </w:t>
-        </w:r>
-      </w:ins>
-      <w:ins w:id="571" w:author="Elash, Brenden" w:date="2016-07-03T13:21:00Z">
+      <w:ins w:id="591" w:author="Elash, Brenden" w:date="2016-07-03T13:19:00Z">
+        <w:r>
+          <w:t>range</w:t>
+        </w:r>
+        <w:r>
+          <w:t xml:space="preserve"> however particle sensitivity, which is </w:t>
+        </w:r>
+        <w:r>
+          <w:t xml:space="preserve">currently hard to determine, </w:t>
+        </w:r>
+        <w:r>
+          <w:t>increase</w:t>
+        </w:r>
+      </w:ins>
+      <w:ins w:id="592" w:author="Elash, Brenden" w:date="2016-07-04T13:24:00Z">
+        <w:r>
+          <w:t>s</w:t>
+        </w:r>
+      </w:ins>
+      <w:ins w:id="593" w:author="Elash, Brenden" w:date="2016-07-03T13:19:00Z">
+        <w:r>
+          <w:t xml:space="preserve"> with the near IR measurements</w:t>
+        </w:r>
+      </w:ins>
+      <w:ins w:id="594" w:author="Elash, Brenden" w:date="2016-07-04T13:25:00Z">
+        <w:r>
+          <w:t>.</w:t>
+        </w:r>
+      </w:ins>
+      <w:ins w:id="595" w:author="Elash, Brenden" w:date="2016-07-03T13:19:00Z">
+        <w:r>
+          <w:t xml:space="preserve"> ALI will be able </w:t>
+        </w:r>
+        <w:r>
+          <w:lastRenderedPageBreak/>
+          <w:t xml:space="preserve">to measure wavelengths from 750-1500 nm. </w:t>
+        </w:r>
+      </w:ins>
+      <w:ins w:id="596" w:author="Elash, Brenden" w:date="2016-07-03T13:21:00Z">
         <w:r>
           <w:t xml:space="preserve">Although a high number of measurements in the </w:t>
         </w:r>
       </w:ins>
-      <w:ins w:id="572" w:author="Elash, Brenden" w:date="2016-07-03T13:22:00Z">
+      <w:ins w:id="597" w:author="Elash, Brenden" w:date="2016-07-03T13:22:00Z">
         <w:r>
           <w:t>range</w:t>
         </w:r>
       </w:ins>
-      <w:ins w:id="573" w:author="Elash, Brenden" w:date="2016-07-03T13:21:00Z">
+      <w:ins w:id="598" w:author="Elash, Brenden" w:date="2016-07-03T13:21:00Z">
         <w:r>
           <w:t xml:space="preserve"> is not required </w:t>
         </w:r>
       </w:ins>
-      <w:ins w:id="574" w:author="Elash, Brenden" w:date="2016-07-03T13:22:00Z">
+      <w:ins w:id="599" w:author="Elash, Brenden" w:date="2016-07-03T13:22:00Z">
         <w:r>
           <w:t xml:space="preserve">due to the slowly varying aerosol (Mie) scattering cross section resulting in measurement </w:t>
         </w:r>
       </w:ins>
-      <w:ins w:id="575" w:author="Elash, Brenden" w:date="2016-07-03T13:23:00Z">
+      <w:ins w:id="600" w:author="Elash, Brenden" w:date="2016-07-03T13:23:00Z">
         <w:r>
           <w:t>only</w:t>
         </w:r>
       </w:ins>
-      <w:ins w:id="576" w:author="Elash, Brenden" w:date="2016-07-03T13:22:00Z">
+      <w:ins w:id="601" w:author="Elash, Brenden" w:date="2016-07-03T13:22:00Z">
         <w:r>
           <w:t xml:space="preserve"> </w:t>
         </w:r>
       </w:ins>
-      <w:ins w:id="577" w:author="Elash, Brenden" w:date="2016-07-03T13:23:00Z">
+      <w:ins w:id="602" w:author="Elash, Brenden" w:date="2016-07-03T13:23:00Z">
         <w:r>
           <w:t>required</w:t>
         </w:r>
       </w:ins>
-      <w:ins w:id="578" w:author="Elash, Brenden" w:date="2016-07-03T13:22:00Z">
+      <w:ins w:id="603" w:author="Elash, Brenden" w:date="2016-07-03T13:22:00Z">
         <w:r>
           <w:t xml:space="preserve"> every 25-50 nm </w:t>
         </w:r>
       </w:ins>
-      <w:ins w:id="579" w:author="Elash, Brenden" w:date="2016-07-03T13:23:00Z">
+      <w:ins w:id="604" w:author="Elash, Brenden" w:date="2016-07-03T13:23:00Z">
         <w:r>
           <w:t>with spectral</w:t>
         </w:r>
       </w:ins>
-      <w:ins w:id="580" w:author="Elash, Brenden" w:date="2016-07-03T13:22:00Z">
+      <w:ins w:id="605" w:author="Elash, Brenden" w:date="2016-07-03T13:22:00Z">
         <w:r>
           <w:t xml:space="preserve"> </w:t>
         </w:r>
       </w:ins>
-      <w:ins w:id="581" w:author="Elash, Brenden" w:date="2016-07-03T13:23:00Z">
+      <w:ins w:id="606" w:author="Elash, Brenden" w:date="2016-07-03T13:23:00Z">
         <w:r>
           <w:t>resolution</w:t>
         </w:r>
       </w:ins>
-      <w:ins w:id="582" w:author="Elash, Brenden" w:date="2016-07-03T13:22:00Z">
+      <w:ins w:id="607" w:author="Elash, Brenden" w:date="2016-07-03T13:22:00Z">
         <w:r>
           <w:t xml:space="preserve"> of </w:t>
         </w:r>
       </w:ins>
-      <w:ins w:id="583" w:author="Elash, Brenden" w:date="2016-07-03T13:23:00Z">
-        <w:r>
-          <w:t>approximately 5 nm.</w:t>
-        </w:r>
-      </w:ins>
-      <w:ins w:id="584" w:author="Elash, Brenden" w:date="2016-07-03T13:22:00Z">
+      <w:ins w:id="608" w:author="Elash, Brenden" w:date="2016-07-04T12:41:00Z">
+        <w:r>
+          <w:t>less than</w:t>
+        </w:r>
+      </w:ins>
+      <w:ins w:id="609" w:author="Elash, Brenden" w:date="2016-07-03T13:23:00Z">
+        <w:r>
+          <w:t xml:space="preserve"> 10</w:t>
+        </w:r>
+        <w:r>
+          <w:t> nm.</w:t>
+        </w:r>
+      </w:ins>
+      <w:ins w:id="610" w:author="Elash, Brenden" w:date="2016-07-03T13:22:00Z">
         <w:r>
           <w:t xml:space="preserve"> </w:t>
         </w:r>
       </w:ins>
-      <w:ins w:id="585" w:author="Elash, Brenden" w:date="2016-07-03T13:24:00Z">
+      <w:ins w:id="611" w:author="Elash, Brenden" w:date="2016-07-03T13:24:00Z">
         <w:r>
           <w:t xml:space="preserve"> </w:t>
         </w:r>
@@ -20836,79 +20982,93 @@
         <w:pStyle w:val="BodyText"/>
         <w:jc w:val="both"/>
         <w:rPr>
-          <w:ins w:id="586" w:author="Elash, Brenden" w:date="2016-07-03T13:31:00Z"/>
-        </w:rPr>
-      </w:pPr>
-      <w:ins w:id="587" w:author="Elash, Brenden" w:date="2016-07-03T13:29:00Z">
-        <w:r>
-          <w:lastRenderedPageBreak/>
+          <w:ins w:id="612" w:author="Elash, Brenden" w:date="2016-07-03T13:31:00Z"/>
+        </w:rPr>
+      </w:pPr>
+      <w:ins w:id="613" w:author="Elash, Brenden" w:date="2016-07-03T13:29:00Z">
+        <w:r>
           <w:t xml:space="preserve">The nature of measure limb scattered images results in a situation where the lower altitudes </w:t>
         </w:r>
       </w:ins>
-      <w:ins w:id="588" w:author="Elash, Brenden" w:date="2016-07-03T13:30:00Z">
+      <w:ins w:id="614" w:author="Elash, Brenden" w:date="2016-07-03T13:30:00Z">
         <w:r>
           <w:t xml:space="preserve">have high signal and </w:t>
         </w:r>
       </w:ins>
-      <w:ins w:id="589" w:author="Elash, Brenden" w:date="2016-07-03T13:29:00Z">
+      <w:ins w:id="615" w:author="Elash, Brenden" w:date="2016-07-03T13:29:00Z">
         <w:r>
           <w:t xml:space="preserve">the upper </w:t>
         </w:r>
       </w:ins>
-      <w:ins w:id="590" w:author="Elash, Brenden" w:date="2016-07-03T13:30:00Z">
-        <w:r>
-          <w:t xml:space="preserve">altitude have low signal. Tis </w:t>
-        </w:r>
-        <w:proofErr w:type="spellStart"/>
-        <w:r>
-          <w:t>resuts</w:t>
-        </w:r>
-        <w:proofErr w:type="spellEnd"/>
-        <w:r>
-          <w:t xml:space="preserve"> in signal to noise being the most important at the high altitudes due to t</w:t>
-        </w:r>
-      </w:ins>
-      <w:ins w:id="591" w:author="Elash, Brenden" w:date="2016-07-03T13:26:00Z">
+      <w:ins w:id="616" w:author="Elash, Brenden" w:date="2016-07-03T13:30:00Z">
+        <w:r>
+          <w:t>altitude have low signal resu</w:t>
+        </w:r>
+      </w:ins>
+      <w:ins w:id="617" w:author="Elash, Brenden" w:date="2016-07-04T13:26:00Z">
+        <w:r>
+          <w:t>l</w:t>
+        </w:r>
+      </w:ins>
+      <w:ins w:id="618" w:author="Elash, Brenden" w:date="2016-07-03T13:30:00Z">
+        <w:r>
+          <w:t>ting</w:t>
+        </w:r>
+        <w:r>
+          <w:t xml:space="preserve"> in signal to noise</w:t>
+        </w:r>
+      </w:ins>
+      <w:ins w:id="619" w:author="Elash, Brenden" w:date="2016-07-04T13:26:00Z">
+        <w:r>
+          <w:t xml:space="preserve"> levels</w:t>
+        </w:r>
+      </w:ins>
+      <w:ins w:id="620" w:author="Elash, Brenden" w:date="2016-07-03T13:30:00Z">
+        <w:r>
+          <w:t xml:space="preserve"> being the most important at the high altitudes due to t</w:t>
+        </w:r>
+      </w:ins>
+      <w:ins w:id="621" w:author="Elash, Brenden" w:date="2016-07-03T13:26:00Z">
         <w:r>
           <w:t>he exponential drop-off of signal</w:t>
         </w:r>
       </w:ins>
-      <w:ins w:id="592" w:author="Elash, Brenden" w:date="2016-07-03T13:30:00Z">
+      <w:ins w:id="622" w:author="Elash, Brenden" w:date="2016-07-03T13:30:00Z">
         <w:r>
           <w:t>.</w:t>
         </w:r>
       </w:ins>
-      <w:ins w:id="593" w:author="Elash, Brenden" w:date="2016-07-03T13:26:00Z">
+      <w:ins w:id="623" w:author="Elash, Brenden" w:date="2016-07-03T13:26:00Z">
         <w:r>
           <w:t xml:space="preserve"> </w:t>
         </w:r>
       </w:ins>
-      <w:ins w:id="594" w:author="Elash, Brenden" w:date="2016-07-03T13:31:00Z">
+      <w:ins w:id="624" w:author="Elash, Brenden" w:date="2016-07-03T13:31:00Z">
         <w:r>
           <w:t>T</w:t>
         </w:r>
       </w:ins>
-      <w:ins w:id="595" w:author="Elash, Brenden" w:date="2016-07-03T13:27:00Z">
+      <w:ins w:id="625" w:author="Elash, Brenden" w:date="2016-07-03T13:27:00Z">
         <w:r>
           <w:t xml:space="preserve">he </w:t>
         </w:r>
       </w:ins>
-      <w:ins w:id="596" w:author="Elash, Brenden" w:date="2016-07-03T13:28:00Z">
+      <w:ins w:id="626" w:author="Elash, Brenden" w:date="2016-07-03T13:28:00Z">
         <w:r>
           <w:t>highest</w:t>
         </w:r>
       </w:ins>
-      <w:ins w:id="597" w:author="Elash, Brenden" w:date="2016-07-03T13:27:00Z">
+      <w:ins w:id="627" w:author="Elash, Brenden" w:date="2016-07-03T13:27:00Z">
         <w:r>
           <w:t xml:space="preserve"> measurement altitude</w:t>
         </w:r>
       </w:ins>
-      <w:ins w:id="598" w:author="Elash, Brenden" w:date="2016-07-03T13:31:00Z">
+      <w:ins w:id="628" w:author="Elash, Brenden" w:date="2016-07-03T13:31:00Z">
         <w:r>
           <w:t>s</w:t>
         </w:r>
       </w:ins>
-      <w:ins w:id="599" w:author="Elash, Brenden" w:date="2016-07-03T13:27:00Z">
+      <w:ins w:id="629" w:author="Elash, Brenden" w:date="2016-07-03T13:27:00Z">
         <w:r>
           <w:t xml:space="preserve"> (</w:t>
         </w:r>
@@ -20922,57 +21082,57 @@
           <w:t xml:space="preserve"> 30-35 km) </w:t>
         </w:r>
       </w:ins>
-      <w:ins w:id="600" w:author="Elash, Brenden" w:date="2016-07-03T13:31:00Z">
+      <w:ins w:id="630" w:author="Elash, Brenden" w:date="2016-07-03T13:31:00Z">
         <w:r>
           <w:t xml:space="preserve">require </w:t>
         </w:r>
       </w:ins>
-      <w:ins w:id="601" w:author="Elash, Brenden" w:date="2016-07-03T13:27:00Z">
+      <w:ins w:id="631" w:author="Elash, Brenden" w:date="2016-07-03T13:27:00Z">
         <w:r>
           <w:t xml:space="preserve">the </w:t>
         </w:r>
       </w:ins>
-      <w:ins w:id="602" w:author="Elash, Brenden" w:date="2016-07-03T13:28:00Z">
+      <w:ins w:id="632" w:author="Elash, Brenden" w:date="2016-07-03T13:28:00Z">
         <w:r>
           <w:t>signal</w:t>
         </w:r>
       </w:ins>
-      <w:ins w:id="603" w:author="Elash, Brenden" w:date="2016-07-03T13:27:00Z">
+      <w:ins w:id="633" w:author="Elash, Brenden" w:date="2016-07-03T13:27:00Z">
         <w:r>
           <w:t xml:space="preserve"> to noise ratio </w:t>
         </w:r>
       </w:ins>
-      <w:ins w:id="604" w:author="Elash, Brenden" w:date="2016-07-03T13:28:00Z">
+      <w:ins w:id="634" w:author="Elash, Brenden" w:date="2016-07-03T13:28:00Z">
         <w:r>
           <w:t>must</w:t>
         </w:r>
       </w:ins>
-      <w:ins w:id="605" w:author="Elash, Brenden" w:date="2016-07-03T13:27:00Z">
+      <w:ins w:id="635" w:author="Elash, Brenden" w:date="2016-07-03T13:27:00Z">
         <w:r>
           <w:t xml:space="preserve"> remain above 1 to be able to use these high altitude </w:t>
         </w:r>
       </w:ins>
-      <w:ins w:id="606" w:author="Elash, Brenden" w:date="2016-07-03T13:28:00Z">
+      <w:ins w:id="636" w:author="Elash, Brenden" w:date="2016-07-03T13:28:00Z">
         <w:r>
           <w:t>measurements</w:t>
         </w:r>
       </w:ins>
-      <w:ins w:id="607" w:author="Elash, Brenden" w:date="2016-07-03T13:27:00Z">
+      <w:ins w:id="637" w:author="Elash, Brenden" w:date="2016-07-03T13:27:00Z">
         <w:r>
           <w:t xml:space="preserve"> to </w:t>
         </w:r>
       </w:ins>
-      <w:ins w:id="608" w:author="Elash, Brenden" w:date="2016-07-03T13:28:00Z">
+      <w:ins w:id="638" w:author="Elash, Brenden" w:date="2016-07-03T13:28:00Z">
         <w:r>
           <w:t>determine</w:t>
         </w:r>
       </w:ins>
-      <w:ins w:id="609" w:author="Elash, Brenden" w:date="2016-07-03T13:27:00Z">
+      <w:ins w:id="639" w:author="Elash, Brenden" w:date="2016-07-03T13:27:00Z">
         <w:r>
           <w:t xml:space="preserve"> </w:t>
         </w:r>
       </w:ins>
-      <w:ins w:id="610" w:author="Elash, Brenden" w:date="2016-07-03T13:28:00Z">
+      <w:ins w:id="640" w:author="Elash, Brenden" w:date="2016-07-03T13:28:00Z">
         <w:r>
           <w:t>aerosol extinction.</w:t>
         </w:r>
@@ -20983,58 +21143,70 @@
         <w:pStyle w:val="BodyText"/>
         <w:jc w:val="both"/>
         <w:rPr>
-          <w:ins w:id="611" w:author="Elash, Brenden" w:date="2016-07-03T13:06:00Z"/>
-        </w:rPr>
-      </w:pPr>
-      <w:ins w:id="612" w:author="Elash, Brenden" w:date="2016-07-03T13:31:00Z">
+          <w:ins w:id="641" w:author="Elash, Brenden" w:date="2016-07-03T13:06:00Z"/>
+        </w:rPr>
+      </w:pPr>
+      <w:ins w:id="642" w:author="Elash, Brenden" w:date="2016-07-03T13:31:00Z">
         <w:r>
           <w:t xml:space="preserve">Finally, due to the limitations of the stratospheric balloon platform </w:t>
         </w:r>
       </w:ins>
-      <w:ins w:id="613" w:author="Elash, Brenden" w:date="2016-07-03T13:32:00Z">
+      <w:ins w:id="643" w:author="Elash, Brenden" w:date="2016-07-03T13:32:00Z">
         <w:r>
           <w:t xml:space="preserve">both mass, power consumption, and thermal </w:t>
         </w:r>
       </w:ins>
-      <w:ins w:id="614" w:author="Elash, Brenden" w:date="2016-07-03T13:33:00Z">
+      <w:ins w:id="644" w:author="Elash, Brenden" w:date="2016-07-04T13:26:00Z">
+        <w:r>
+          <w:t>r</w:t>
+        </w:r>
+      </w:ins>
+      <w:ins w:id="645" w:author="Elash, Brenden" w:date="2016-07-03T13:33:00Z">
         <w:r>
           <w:t>ages</w:t>
         </w:r>
       </w:ins>
-      <w:ins w:id="615" w:author="Elash, Brenden" w:date="2016-07-03T13:32:00Z">
+      <w:ins w:id="646" w:author="Elash, Brenden" w:date="2016-07-03T13:32:00Z">
         <w:r>
           <w:t xml:space="preserve"> are a concern. The balloon platform can only sustain so such mass and has a limited amount of power. As such ALI </w:t>
         </w:r>
       </w:ins>
-      <w:ins w:id="616" w:author="Elash, Brenden" w:date="2016-07-03T13:33:00Z">
+      <w:ins w:id="647" w:author="Elash, Brenden" w:date="2016-07-03T13:33:00Z">
         <w:r>
           <w:t>total mass must remain below 50 kg</w:t>
         </w:r>
       </w:ins>
-      <w:ins w:id="617" w:author="Elash, Brenden" w:date="2016-07-03T13:34:00Z">
-        <w:r>
-          <w:t xml:space="preserve"> and power draw is below TODO</w:t>
-        </w:r>
-        <w:proofErr w:type="gramStart"/>
-        <w:r>
-          <w:t>:???.</w:t>
-        </w:r>
-        <w:proofErr w:type="gramEnd"/>
-        <w:r>
-          <w:t xml:space="preserve"> Furthermore, the balloon wil</w:t>
-        </w:r>
-      </w:ins>
-      <w:ins w:id="618" w:author="Elash, Brenden" w:date="2016-07-03T13:35:00Z">
+      <w:ins w:id="648" w:author="Elash, Brenden" w:date="2016-07-03T13:34:00Z">
+        <w:r>
+          <w:t xml:space="preserve"> and power draw below </w:t>
+        </w:r>
+      </w:ins>
+      <w:ins w:id="649" w:author="Elash, Brenden" w:date="2016-07-04T13:22:00Z">
+        <w:r>
+          <w:t>80 W</w:t>
+        </w:r>
+      </w:ins>
+      <w:ins w:id="650" w:author="Elash, Brenden" w:date="2016-07-04T13:27:00Z">
+        <w:r>
+          <w:t xml:space="preserve"> is required</w:t>
+        </w:r>
+      </w:ins>
+      <w:ins w:id="651" w:author="Elash, Brenden" w:date="2016-07-03T13:34:00Z">
+        <w:r>
+          <w:t>. Furthermore, the balloon wil</w:t>
+        </w:r>
+      </w:ins>
+      <w:ins w:id="652" w:author="Elash, Brenden" w:date="2016-07-03T13:35:00Z">
         <w:r>
           <w:t>l</w:t>
         </w:r>
       </w:ins>
-      <w:ins w:id="619" w:author="Elash, Brenden" w:date="2016-07-03T13:34:00Z">
+      <w:ins w:id="653" w:author="Elash, Brenden" w:date="2016-07-03T13:34:00Z">
         <w:r>
           <w:t xml:space="preserve"> be floating in </w:t>
         </w:r>
       </w:ins>
-      <w:ins w:id="620" w:author="Elash, Brenden" w:date="2016-07-03T13:35:00Z">
+      <w:ins w:id="654" w:author="Elash, Brenden" w:date="2016-07-03T13:35:00Z">
         <w:r>
           <w:t>atmospheric conditions that are colder than -30</w:t>
         </w:r>
@@ -21051,77 +21223,64 @@
           <w:t xml:space="preserve"> resulting in freeing concerns, addition</w:t>
         </w:r>
       </w:ins>
-      <w:ins w:id="621" w:author="Elash, Brenden" w:date="2016-07-03T13:36:00Z">
+      <w:ins w:id="655" w:author="Elash, Brenden" w:date="2016-07-03T13:36:00Z">
         <w:r>
           <w:t>ally</w:t>
         </w:r>
       </w:ins>
-      <w:ins w:id="622" w:author="Elash, Brenden" w:date="2016-07-03T13:35:00Z">
+      <w:ins w:id="656" w:author="Elash, Brenden" w:date="2016-07-03T13:35:00Z">
         <w:r>
           <w:t xml:space="preserve"> </w:t>
         </w:r>
       </w:ins>
-      <w:ins w:id="623" w:author="Elash, Brenden" w:date="2016-07-03T13:36:00Z">
+      <w:ins w:id="657" w:author="Elash, Brenden" w:date="2016-07-03T13:36:00Z">
         <w:r>
           <w:t>heating</w:t>
         </w:r>
       </w:ins>
-      <w:ins w:id="624" w:author="Elash, Brenden" w:date="2016-07-03T13:35:00Z">
+      <w:ins w:id="658" w:author="Elash, Brenden" w:date="2016-07-03T13:35:00Z">
         <w:r>
           <w:t xml:space="preserve"> from direct </w:t>
         </w:r>
       </w:ins>
-      <w:ins w:id="625" w:author="Elash, Brenden" w:date="2016-07-03T13:36:00Z">
+      <w:ins w:id="659" w:author="Elash, Brenden" w:date="2016-07-03T13:36:00Z">
         <w:r>
           <w:t>sunlight</w:t>
         </w:r>
       </w:ins>
-      <w:ins w:id="626" w:author="Elash, Brenden" w:date="2016-07-03T13:35:00Z">
+      <w:ins w:id="660" w:author="Elash, Brenden" w:date="2016-07-03T13:35:00Z">
         <w:r>
           <w:t xml:space="preserve"> </w:t>
         </w:r>
       </w:ins>
-      <w:ins w:id="627" w:author="Elash, Brenden" w:date="2016-07-03T13:36:00Z">
+      <w:ins w:id="661" w:author="Elash, Brenden" w:date="2016-07-03T13:36:00Z">
         <w:r>
           <w:t xml:space="preserve">can bake the instrument resulting in </w:t>
         </w:r>
-        <w:proofErr w:type="gramStart"/>
-        <w:r>
-          <w:t xml:space="preserve">concerns </w:t>
-        </w:r>
-      </w:ins>
-      <w:ins w:id="628" w:author="Elash, Brenden" w:date="2016-07-03T13:35:00Z">
-        <w:r>
-          <w:t xml:space="preserve"> </w:t>
-        </w:r>
-      </w:ins>
-      <w:ins w:id="629" w:author="Elash, Brenden" w:date="2016-07-03T13:36:00Z">
-        <w:r>
-          <w:t>of</w:t>
-        </w:r>
-        <w:proofErr w:type="gramEnd"/>
+      </w:ins>
+      <w:ins w:id="662" w:author="Elash, Brenden" w:date="2016-07-04T13:27:00Z">
+        <w:r>
+          <w:t>concerns of</w:t>
+        </w:r>
+      </w:ins>
+      <w:ins w:id="663" w:author="Elash, Brenden" w:date="2016-07-03T13:36:00Z">
         <w:r>
           <w:t xml:space="preserve"> overheating. In order to </w:t>
         </w:r>
       </w:ins>
-      <w:ins w:id="630" w:author="Elash, Brenden" w:date="2016-07-03T13:37:00Z">
+      <w:ins w:id="664" w:author="Elash, Brenden" w:date="2016-07-03T13:37:00Z">
         <w:r>
           <w:t>mitigate</w:t>
         </w:r>
       </w:ins>
-      <w:ins w:id="631" w:author="Elash, Brenden" w:date="2016-07-03T13:36:00Z">
+      <w:ins w:id="665" w:author="Elash, Brenden" w:date="2016-07-03T13:36:00Z">
         <w:r>
           <w:t xml:space="preserve"> these concerns </w:t>
         </w:r>
       </w:ins>
-      <w:ins w:id="632" w:author="Elash, Brenden" w:date="2016-07-03T13:37:00Z">
-        <w:r>
-          <w:t>ALI must be thermally stable.</w:t>
-        </w:r>
-        <w:bookmarkStart w:id="633" w:name="_GoBack"/>
-        <w:bookmarkEnd w:id="633"/>
-        <w:r>
-          <w:t xml:space="preserve"> </w:t>
+      <w:ins w:id="666" w:author="Elash, Brenden" w:date="2016-07-03T13:37:00Z">
+        <w:r>
+          <w:t xml:space="preserve">ALI must be thermally stable. </w:t>
         </w:r>
       </w:ins>
     </w:p>
@@ -21129,16 +21288,16 @@
       <w:pPr>
         <w:pStyle w:val="Heading2"/>
         <w:rPr>
-          <w:ins w:id="634" w:author="Elash, Brenden" w:date="2016-06-09T14:55:00Z"/>
-        </w:rPr>
-        <w:pPrChange w:id="635" w:author="Elash, Brenden" w:date="2016-07-03T13:06:00Z">
+          <w:ins w:id="667" w:author="Elash, Brenden" w:date="2016-06-09T14:55:00Z"/>
+        </w:rPr>
+        <w:pPrChange w:id="668" w:author="Elash, Brenden" w:date="2016-07-03T13:06:00Z">
           <w:pPr>
             <w:pStyle w:val="BodyText"/>
             <w:jc w:val="both"/>
           </w:pPr>
         </w:pPrChange>
       </w:pPr>
-      <w:ins w:id="636" w:author="Elash, Brenden" w:date="2016-07-03T13:06:00Z">
+      <w:ins w:id="669" w:author="Elash, Brenden" w:date="2016-07-03T13:06:00Z">
         <w:r>
           <w:t>2.5.2 ALI Instrument Design Process Overview</w:t>
         </w:r>
@@ -21149,120 +21308,120 @@
         <w:pStyle w:val="BodyText"/>
         <w:jc w:val="both"/>
         <w:rPr>
-          <w:ins w:id="637" w:author="Elash, Brenden" w:date="2016-06-09T14:25:00Z"/>
-        </w:rPr>
-      </w:pPr>
-      <w:ins w:id="638" w:author="Elash, Brenden" w:date="2016-07-03T13:06:00Z">
+          <w:ins w:id="670" w:author="Elash, Brenden" w:date="2016-06-09T14:25:00Z"/>
+        </w:rPr>
+      </w:pPr>
+      <w:ins w:id="671" w:author="Elash, Brenden" w:date="2016-07-03T13:06:00Z">
         <w:r>
           <w:t xml:space="preserve">The AOTF provides a novel and new method of being able to record </w:t>
         </w:r>
       </w:ins>
-      <w:ins w:id="639" w:author="Elash, Brenden" w:date="2016-07-03T13:07:00Z">
+      <w:ins w:id="672" w:author="Elash, Brenden" w:date="2016-07-03T13:07:00Z">
         <w:r>
           <w:t>spectral</w:t>
         </w:r>
       </w:ins>
-      <w:ins w:id="640" w:author="Elash, Brenden" w:date="2016-07-03T13:06:00Z">
+      <w:ins w:id="673" w:author="Elash, Brenden" w:date="2016-07-03T13:06:00Z">
         <w:r>
           <w:t xml:space="preserve"> images of the </w:t>
         </w:r>
       </w:ins>
-      <w:ins w:id="641" w:author="Elash, Brenden" w:date="2016-07-03T13:07:00Z">
+      <w:ins w:id="674" w:author="Elash, Brenden" w:date="2016-07-03T13:07:00Z">
         <w:r>
           <w:t>atmosphere</w:t>
         </w:r>
       </w:ins>
-      <w:ins w:id="642" w:author="Elash, Brenden" w:date="2016-07-03T13:06:00Z">
+      <w:ins w:id="675" w:author="Elash, Brenden" w:date="2016-07-03T13:06:00Z">
         <w:r>
           <w:t xml:space="preserve">. </w:t>
         </w:r>
       </w:ins>
-      <w:ins w:id="643" w:author="Elash, Brenden" w:date="2016-06-09T14:53:00Z">
+      <w:ins w:id="676" w:author="Elash, Brenden" w:date="2016-06-09T14:53:00Z">
         <w:r>
           <w:t xml:space="preserve">However, the use of an AOTF </w:t>
         </w:r>
       </w:ins>
-      <w:ins w:id="644" w:author="Elash, Brenden" w:date="2016-06-09T14:56:00Z">
+      <w:ins w:id="677" w:author="Elash, Brenden" w:date="2016-06-09T14:56:00Z">
         <w:r>
           <w:t xml:space="preserve">has specific optical requirements which </w:t>
         </w:r>
       </w:ins>
-      <w:ins w:id="645" w:author="Elash, Brenden" w:date="2016-06-09T14:53:00Z">
+      <w:ins w:id="678" w:author="Elash, Brenden" w:date="2016-06-09T14:53:00Z">
         <w:r>
           <w:t xml:space="preserve">complicates the optical </w:t>
         </w:r>
       </w:ins>
-      <w:ins w:id="646" w:author="Elash, Brenden" w:date="2016-06-09T14:55:00Z">
+      <w:ins w:id="679" w:author="Elash, Brenden" w:date="2016-06-09T14:55:00Z">
         <w:r>
           <w:t>design</w:t>
         </w:r>
       </w:ins>
-      <w:ins w:id="647" w:author="Elash, Brenden" w:date="2016-06-09T14:53:00Z">
+      <w:ins w:id="680" w:author="Elash, Brenden" w:date="2016-06-09T14:53:00Z">
         <w:r>
           <w:t xml:space="preserve"> on the system</w:t>
         </w:r>
       </w:ins>
-      <w:ins w:id="648" w:author="Elash, Brenden" w:date="2016-06-09T14:49:00Z">
+      <w:ins w:id="681" w:author="Elash, Brenden" w:date="2016-06-09T14:49:00Z">
         <w:r>
           <w:t xml:space="preserve">. </w:t>
         </w:r>
       </w:ins>
-      <w:ins w:id="649" w:author="Elash, Brenden" w:date="2016-06-09T14:58:00Z">
+      <w:ins w:id="682" w:author="Elash, Brenden" w:date="2016-06-09T14:58:00Z">
         <w:r>
           <w:t>A large focus of this work is</w:t>
         </w:r>
       </w:ins>
-      <w:ins w:id="650" w:author="Elash, Brenden" w:date="2016-06-09T14:59:00Z">
+      <w:ins w:id="683" w:author="Elash, Brenden" w:date="2016-06-09T14:59:00Z">
         <w:r>
           <w:t xml:space="preserve"> </w:t>
         </w:r>
       </w:ins>
-      <w:ins w:id="651" w:author="Elash, Brenden" w:date="2016-06-09T14:58:00Z">
+      <w:ins w:id="684" w:author="Elash, Brenden" w:date="2016-06-09T14:58:00Z">
         <w:r>
           <w:t xml:space="preserve">the </w:t>
         </w:r>
       </w:ins>
-      <w:ins w:id="652" w:author="Elash, Brenden" w:date="2016-06-09T14:59:00Z">
+      <w:ins w:id="685" w:author="Elash, Brenden" w:date="2016-06-09T14:59:00Z">
         <w:r>
           <w:t>design</w:t>
         </w:r>
       </w:ins>
-      <w:ins w:id="653" w:author="Elash, Brenden" w:date="2016-06-09T15:02:00Z">
+      <w:ins w:id="686" w:author="Elash, Brenden" w:date="2016-06-09T15:02:00Z">
         <w:r>
           <w:t>ing</w:t>
         </w:r>
       </w:ins>
-      <w:ins w:id="654" w:author="Elash, Brenden" w:date="2016-06-09T14:59:00Z">
+      <w:ins w:id="687" w:author="Elash, Brenden" w:date="2016-06-09T14:59:00Z">
         <w:r>
           <w:t xml:space="preserve"> and test</w:t>
         </w:r>
       </w:ins>
-      <w:ins w:id="655" w:author="Elash, Brenden" w:date="2016-06-09T15:02:00Z">
+      <w:ins w:id="688" w:author="Elash, Brenden" w:date="2016-06-09T15:02:00Z">
         <w:r>
           <w:t>ing</w:t>
         </w:r>
       </w:ins>
-      <w:ins w:id="656" w:author="Elash, Brenden" w:date="2016-06-09T14:58:00Z">
+      <w:ins w:id="689" w:author="Elash, Brenden" w:date="2016-06-09T14:58:00Z">
         <w:r>
           <w:t xml:space="preserve"> of the optical system </w:t>
         </w:r>
       </w:ins>
-      <w:ins w:id="657" w:author="Elash, Brenden" w:date="2016-06-09T15:02:00Z">
+      <w:ins w:id="690" w:author="Elash, Brenden" w:date="2016-06-09T15:02:00Z">
         <w:r>
           <w:t xml:space="preserve">to verify </w:t>
         </w:r>
       </w:ins>
-      <w:ins w:id="658" w:author="Elash, Brenden" w:date="2016-06-09T15:14:00Z">
+      <w:ins w:id="691" w:author="Elash, Brenden" w:date="2016-06-09T15:14:00Z">
         <w:r>
           <w:t>excellent</w:t>
         </w:r>
       </w:ins>
-      <w:ins w:id="659" w:author="Elash, Brenden" w:date="2016-06-09T15:02:00Z">
+      <w:ins w:id="692" w:author="Elash, Brenden" w:date="2016-06-09T15:02:00Z">
         <w:r>
           <w:t xml:space="preserve"> </w:t>
         </w:r>
       </w:ins>
-      <w:ins w:id="660" w:author="Elash, Brenden" w:date="2016-06-09T14:59:00Z">
+      <w:ins w:id="693" w:author="Elash, Brenden" w:date="2016-06-09T14:59:00Z">
         <w:r>
           <w:t>perform</w:t>
         </w:r>
@@ -21270,42 +21429,42 @@
           <w:t>ance</w:t>
         </w:r>
       </w:ins>
-      <w:ins w:id="661" w:author="Elash, Brenden" w:date="2016-06-09T14:58:00Z">
+      <w:ins w:id="694" w:author="Elash, Brenden" w:date="2016-06-09T14:58:00Z">
         <w:r>
           <w:t xml:space="preserve"> </w:t>
         </w:r>
       </w:ins>
-      <w:ins w:id="662" w:author="Elash, Brenden" w:date="2016-06-09T15:02:00Z">
+      <w:ins w:id="695" w:author="Elash, Brenden" w:date="2016-06-09T15:02:00Z">
         <w:r>
           <w:t>w</w:t>
         </w:r>
       </w:ins>
-      <w:ins w:id="663" w:author="Elash, Brenden" w:date="2016-06-09T14:58:00Z">
+      <w:ins w:id="696" w:author="Elash, Brenden" w:date="2016-06-09T14:58:00Z">
         <w:r>
           <w:t xml:space="preserve">ith the AOTF. Once the </w:t>
         </w:r>
       </w:ins>
-      <w:ins w:id="664" w:author="Elash, Brenden" w:date="2016-06-09T15:00:00Z">
+      <w:ins w:id="697" w:author="Elash, Brenden" w:date="2016-06-09T15:00:00Z">
         <w:r>
           <w:t xml:space="preserve">optical </w:t>
         </w:r>
       </w:ins>
-      <w:ins w:id="665" w:author="Elash, Brenden" w:date="2016-06-09T14:58:00Z">
+      <w:ins w:id="698" w:author="Elash, Brenden" w:date="2016-06-09T14:58:00Z">
         <w:r>
           <w:t>design is finalized</w:t>
         </w:r>
       </w:ins>
-      <w:ins w:id="666" w:author="Elash, Brenden" w:date="2016-06-09T15:03:00Z">
+      <w:ins w:id="699" w:author="Elash, Brenden" w:date="2016-06-09T15:03:00Z">
         <w:r>
           <w:t>,</w:t>
         </w:r>
       </w:ins>
-      <w:ins w:id="667" w:author="Elash, Brenden" w:date="2016-06-09T14:58:00Z">
+      <w:ins w:id="700" w:author="Elash, Brenden" w:date="2016-06-09T14:58:00Z">
         <w:r>
           <w:t xml:space="preserve"> </w:t>
         </w:r>
       </w:ins>
-      <w:ins w:id="668" w:author="Elash, Brenden" w:date="2016-06-09T15:00:00Z">
+      <w:ins w:id="701" w:author="Elash, Brenden" w:date="2016-06-09T15:00:00Z">
         <w:r>
           <w:t>calibrati</w:t>
         </w:r>
@@ -21316,89 +21475,93 @@
           <w:t xml:space="preserve"> to prepare ALI for its </w:t>
         </w:r>
       </w:ins>
-      <w:ins w:id="669" w:author="Elash, Brenden" w:date="2016-06-09T15:01:00Z">
+      <w:ins w:id="702" w:author="Elash, Brenden" w:date="2016-06-09T15:01:00Z">
         <w:r>
           <w:t>stratospheric</w:t>
         </w:r>
       </w:ins>
-      <w:ins w:id="670" w:author="Elash, Brenden" w:date="2016-06-09T15:00:00Z">
+      <w:ins w:id="703" w:author="Elash, Brenden" w:date="2016-06-09T15:00:00Z">
         <w:r>
           <w:t xml:space="preserve"> balloon </w:t>
         </w:r>
       </w:ins>
-      <w:ins w:id="671" w:author="Elash, Brenden" w:date="2016-06-09T15:01:00Z">
+      <w:ins w:id="704" w:author="Elash, Brenden" w:date="2016-06-09T15:01:00Z">
         <w:r>
           <w:t>flight</w:t>
         </w:r>
       </w:ins>
-      <w:ins w:id="672" w:author="Elash, Brenden" w:date="2016-06-09T15:00:00Z">
+      <w:ins w:id="705" w:author="Elash, Brenden" w:date="2016-06-09T15:00:00Z">
         <w:r>
           <w:t xml:space="preserve"> </w:t>
         </w:r>
       </w:ins>
-      <w:ins w:id="673" w:author="Elash, Brenden" w:date="2016-06-09T15:01:00Z">
+      <w:ins w:id="706" w:author="Elash, Brenden" w:date="2016-06-09T15:01:00Z">
         <w:r>
           <w:t>from Timmins, Ontario in 2014</w:t>
         </w:r>
       </w:ins>
-      <w:ins w:id="674" w:author="Elash, Brenden" w:date="2016-06-09T15:04:00Z">
+      <w:ins w:id="707" w:author="Elash, Brenden" w:date="2016-06-09T15:04:00Z">
         <w:r>
           <w:t xml:space="preserve"> and is the focus of Chapter 3</w:t>
         </w:r>
       </w:ins>
-      <w:ins w:id="675" w:author="Elash, Brenden" w:date="2016-06-09T15:01:00Z">
+      <w:ins w:id="708" w:author="Elash, Brenden" w:date="2016-06-09T15:01:00Z">
         <w:r>
           <w:t>.</w:t>
         </w:r>
       </w:ins>
-      <w:ins w:id="676" w:author="Elash, Brenden" w:date="2016-06-09T14:58:00Z">
+      <w:ins w:id="709" w:author="Elash, Brenden" w:date="2016-06-09T14:58:00Z">
         <w:r>
           <w:t xml:space="preserve"> </w:t>
         </w:r>
       </w:ins>
-      <w:ins w:id="677" w:author="Elash, Brenden" w:date="2016-06-09T15:04:00Z">
+      <w:ins w:id="710" w:author="Elash, Brenden" w:date="2016-06-09T15:04:00Z">
         <w:r>
           <w:t>Additionally</w:t>
         </w:r>
       </w:ins>
-      <w:ins w:id="678" w:author="Elash, Brenden" w:date="2016-06-09T14:58:00Z">
+      <w:ins w:id="711" w:author="Elash, Brenden" w:date="2016-06-09T14:58:00Z">
         <w:r>
           <w:t xml:space="preserve">, </w:t>
         </w:r>
       </w:ins>
-      <w:ins w:id="679" w:author="Elash, Brenden" w:date="2016-06-09T15:04:00Z">
+      <w:ins w:id="712" w:author="Elash, Brenden" w:date="2016-06-09T15:04:00Z">
         <w:r>
           <w:t xml:space="preserve">since ALI inherently measures </w:t>
         </w:r>
       </w:ins>
-      <w:ins w:id="680" w:author="Elash, Brenden" w:date="2016-06-09T15:05:00Z">
+      <w:ins w:id="713" w:author="Elash, Brenden" w:date="2016-06-09T15:05:00Z">
         <w:r>
           <w:t xml:space="preserve">polarized </w:t>
         </w:r>
       </w:ins>
-      <w:ins w:id="681" w:author="Elash, Brenden" w:date="2016-06-09T15:06:00Z">
+      <w:ins w:id="714" w:author="Elash, Brenden" w:date="2016-06-09T15:06:00Z">
         <w:r>
           <w:t xml:space="preserve">radiance due to the nature of the AOTF, </w:t>
         </w:r>
       </w:ins>
-      <w:ins w:id="682" w:author="Elash, Brenden" w:date="2016-06-09T15:05:00Z">
+      <w:ins w:id="715" w:author="Elash, Brenden" w:date="2016-06-09T15:05:00Z">
         <w:r>
           <w:t xml:space="preserve">special consideration had to be given to the orientation of the AOTF </w:t>
         </w:r>
       </w:ins>
-      <w:ins w:id="683" w:author="Elash, Brenden" w:date="2016-06-09T15:06:00Z">
+      <w:ins w:id="716" w:author="Elash, Brenden" w:date="2016-06-09T15:06:00Z">
         <w:r>
           <w:t xml:space="preserve">within the system. </w:t>
         </w:r>
       </w:ins>
-      <w:ins w:id="684" w:author="Elash, Brenden" w:date="2016-06-09T15:14:00Z">
+      <w:ins w:id="717" w:author="Elash, Brenden" w:date="2016-06-09T15:14:00Z">
         <w:r>
           <w:t xml:space="preserve">Measuring a </w:t>
         </w:r>
       </w:ins>
-      <w:ins w:id="685" w:author="Elash, Brenden" w:date="2016-06-09T15:15:00Z">
-        <w:r>
-          <w:t>linear polarized light instead of measuring the total radiance, like curren</w:t>
+      <w:ins w:id="718" w:author="Elash, Brenden" w:date="2016-06-09T15:15:00Z">
+        <w:r>
+          <w:t xml:space="preserve">linear polarized light </w:t>
+        </w:r>
+        <w:r>
+          <w:lastRenderedPageBreak/>
+          <w:t>instead of measuring the total radiance, like curren</w:t>
         </w:r>
         <w:r>
           <w:t xml:space="preserve">t generation instruments, </w:t>
@@ -21407,143 +21570,142 @@
           <w:t>change</w:t>
         </w:r>
       </w:ins>
-      <w:ins w:id="686" w:author="Elash, Brenden" w:date="2016-06-10T09:31:00Z">
+      <w:ins w:id="719" w:author="Elash, Brenden" w:date="2016-06-10T09:31:00Z">
         <w:r>
           <w:t>s</w:t>
         </w:r>
       </w:ins>
-      <w:ins w:id="687" w:author="Elash, Brenden" w:date="2016-06-09T15:15:00Z">
+      <w:ins w:id="720" w:author="Elash, Brenden" w:date="2016-06-09T15:15:00Z">
         <w:r>
           <w:t xml:space="preserve"> the sensitivity of the instrument to measure aerosol. </w:t>
         </w:r>
       </w:ins>
-      <w:ins w:id="688" w:author="Elash, Brenden" w:date="2016-06-09T15:06:00Z">
+      <w:ins w:id="721" w:author="Elash, Brenden" w:date="2016-06-09T15:06:00Z">
         <w:r>
           <w:t>T</w:t>
         </w:r>
       </w:ins>
-      <w:ins w:id="689" w:author="Elash, Brenden" w:date="2016-06-09T15:05:00Z">
+      <w:ins w:id="722" w:author="Elash, Brenden" w:date="2016-06-09T15:05:00Z">
         <w:r>
           <w:t xml:space="preserve">o verify good sensitivity to aerosol </w:t>
         </w:r>
       </w:ins>
-      <w:ins w:id="690" w:author="Elash, Brenden" w:date="2016-06-09T15:07:00Z">
+      <w:ins w:id="723" w:author="Elash, Brenden" w:date="2016-06-09T15:07:00Z">
         <w:r>
           <w:t>during the campaign a study</w:t>
         </w:r>
       </w:ins>
-      <w:ins w:id="691" w:author="Elash, Brenden" w:date="2016-06-09T15:06:00Z">
+      <w:ins w:id="724" w:author="Elash, Brenden" w:date="2016-06-09T15:06:00Z">
         <w:r>
           <w:t xml:space="preserve"> was </w:t>
         </w:r>
       </w:ins>
-      <w:ins w:id="692" w:author="Elash, Brenden" w:date="2016-06-09T15:07:00Z">
+      <w:ins w:id="725" w:author="Elash, Brenden" w:date="2016-06-09T15:07:00Z">
         <w:r>
           <w:t>performed</w:t>
         </w:r>
       </w:ins>
-      <w:ins w:id="693" w:author="Elash, Brenden" w:date="2016-06-09T15:08:00Z">
+      <w:ins w:id="726" w:author="Elash, Brenden" w:date="2016-06-09T15:08:00Z">
         <w:r>
           <w:t>, contain</w:t>
         </w:r>
       </w:ins>
-      <w:ins w:id="694" w:author="Elash, Brenden" w:date="2016-06-09T15:10:00Z">
+      <w:ins w:id="727" w:author="Elash, Brenden" w:date="2016-06-09T15:10:00Z">
         <w:r>
           <w:t>ed</w:t>
         </w:r>
       </w:ins>
-      <w:ins w:id="695" w:author="Elash, Brenden" w:date="2016-06-09T15:08:00Z">
+      <w:ins w:id="728" w:author="Elash, Brenden" w:date="2016-06-09T15:08:00Z">
         <w:r>
           <w:t xml:space="preserve"> in Chapter 4,</w:t>
         </w:r>
       </w:ins>
-      <w:ins w:id="696" w:author="Elash, Brenden" w:date="2016-06-09T15:06:00Z">
+      <w:ins w:id="729" w:author="Elash, Brenden" w:date="2016-06-09T15:06:00Z">
         <w:r>
           <w:t xml:space="preserve"> </w:t>
         </w:r>
       </w:ins>
-      <w:ins w:id="697" w:author="Elash, Brenden" w:date="2016-06-09T15:07:00Z">
+      <w:ins w:id="730" w:author="Elash, Brenden" w:date="2016-06-09T15:07:00Z">
         <w:r>
           <w:t xml:space="preserve">to determine the advantages and disadvantages to </w:t>
         </w:r>
       </w:ins>
-      <w:ins w:id="698" w:author="Elash, Brenden" w:date="2016-06-09T15:08:00Z">
-        <w:r>
-          <w:lastRenderedPageBreak/>
+      <w:ins w:id="731" w:author="Elash, Brenden" w:date="2016-06-09T15:08:00Z">
+        <w:r>
           <w:t>measuring</w:t>
         </w:r>
       </w:ins>
-      <w:ins w:id="699" w:author="Elash, Brenden" w:date="2016-06-09T15:07:00Z">
+      <w:ins w:id="732" w:author="Elash, Brenden" w:date="2016-06-09T15:07:00Z">
         <w:r>
           <w:t xml:space="preserve"> linear polarized light </w:t>
         </w:r>
       </w:ins>
-      <w:ins w:id="700" w:author="Elash, Brenden" w:date="2016-06-09T15:08:00Z">
+      <w:ins w:id="733" w:author="Elash, Brenden" w:date="2016-06-09T15:08:00Z">
         <w:r>
           <w:t xml:space="preserve">instead of the total radiance. </w:t>
         </w:r>
       </w:ins>
-      <w:ins w:id="701" w:author="Elash, Brenden" w:date="2016-06-09T15:09:00Z">
+      <w:ins w:id="734" w:author="Elash, Brenden" w:date="2016-06-09T15:09:00Z">
         <w:r>
           <w:t xml:space="preserve">Finally, Chapter 5 </w:t>
         </w:r>
       </w:ins>
-      <w:ins w:id="702" w:author="Elash, Brenden" w:date="2016-06-10T09:31:00Z">
+      <w:ins w:id="735" w:author="Elash, Brenden" w:date="2016-06-10T09:31:00Z">
         <w:r>
           <w:t xml:space="preserve">is </w:t>
         </w:r>
       </w:ins>
-      <w:ins w:id="703" w:author="Elash, Brenden" w:date="2016-06-09T15:09:00Z">
+      <w:ins w:id="736" w:author="Elash, Brenden" w:date="2016-06-09T15:09:00Z">
         <w:r>
           <w:t>focused on the stratospheric balloon launch and post-flight analysis</w:t>
         </w:r>
       </w:ins>
-      <w:ins w:id="704" w:author="Elash, Brenden" w:date="2016-06-09T15:10:00Z">
+      <w:ins w:id="737" w:author="Elash, Brenden" w:date="2016-06-09T15:10:00Z">
         <w:r>
           <w:t xml:space="preserve"> including </w:t>
         </w:r>
       </w:ins>
-      <w:ins w:id="705" w:author="Elash, Brenden" w:date="2016-06-10T09:32:00Z">
+      <w:ins w:id="738" w:author="Elash, Brenden" w:date="2016-06-10T09:32:00Z">
         <w:r>
           <w:t xml:space="preserve">raw image conversion </w:t>
         </w:r>
       </w:ins>
-      <w:ins w:id="706" w:author="Elash, Brenden" w:date="2016-06-09T15:10:00Z">
+      <w:ins w:id="739" w:author="Elash, Brenden" w:date="2016-06-09T15:10:00Z">
         <w:r>
           <w:t xml:space="preserve">and the </w:t>
         </w:r>
       </w:ins>
-      <w:ins w:id="707" w:author="Elash, Brenden" w:date="2016-06-09T15:11:00Z">
+      <w:ins w:id="740" w:author="Elash, Brenden" w:date="2016-06-09T15:11:00Z">
         <w:r>
           <w:t>retrieving</w:t>
         </w:r>
       </w:ins>
-      <w:ins w:id="708" w:author="Elash, Brenden" w:date="2016-06-09T15:10:00Z">
+      <w:ins w:id="741" w:author="Elash, Brenden" w:date="2016-06-09T15:10:00Z">
         <w:r>
           <w:t xml:space="preserve"> of aerosol</w:t>
         </w:r>
       </w:ins>
-      <w:ins w:id="709" w:author="Elash, Brenden" w:date="2016-06-09T15:05:00Z">
+      <w:ins w:id="742" w:author="Elash, Brenden" w:date="2016-06-09T15:05:00Z">
         <w:r>
           <w:t>.</w:t>
         </w:r>
       </w:ins>
-      <w:ins w:id="710" w:author="Elash, Brenden" w:date="2016-06-09T15:12:00Z">
+      <w:ins w:id="743" w:author="Elash, Brenden" w:date="2016-06-09T15:12:00Z">
         <w:r>
           <w:t xml:space="preserve"> The retrieved aerosol is compared to OSIRIS measurements to verify the quality of the </w:t>
         </w:r>
       </w:ins>
-      <w:ins w:id="711" w:author="Elash, Brenden" w:date="2016-06-09T15:16:00Z">
+      <w:ins w:id="744" w:author="Elash, Brenden" w:date="2016-06-09T15:16:00Z">
         <w:r>
           <w:t>measurements recorded by ALI</w:t>
         </w:r>
       </w:ins>
-      <w:ins w:id="712" w:author="Elash, Brenden" w:date="2016-06-09T15:12:00Z">
+      <w:ins w:id="745" w:author="Elash, Brenden" w:date="2016-06-09T15:12:00Z">
         <w:r>
           <w:t>.</w:t>
         </w:r>
       </w:ins>
-      <w:ins w:id="713" w:author="Elash, Brenden" w:date="2016-06-09T15:05:00Z">
+      <w:ins w:id="746" w:author="Elash, Brenden" w:date="2016-06-09T15:05:00Z">
         <w:r>
           <w:t xml:space="preserve"> </w:t>
         </w:r>
@@ -21554,20 +21716,20 @@
         <w:pStyle w:val="BodyText"/>
         <w:jc w:val="both"/>
         <w:rPr>
-          <w:del w:id="714" w:author="Elash, Brenden" w:date="2016-06-09T14:57:00Z"/>
-        </w:rPr>
-      </w:pPr>
-      <w:commentRangeStart w:id="715"/>
-      <w:del w:id="716" w:author="Elash, Brenden" w:date="2016-06-09T14:57:00Z">
+          <w:del w:id="747" w:author="Elash, Brenden" w:date="2016-06-09T14:57:00Z"/>
+        </w:rPr>
+      </w:pPr>
+      <w:commentRangeStart w:id="748"/>
+      <w:del w:id="749" w:author="Elash, Brenden" w:date="2016-06-09T14:57:00Z">
         <w:r>
           <w:delText>New satellite instrumentation will be necessary to continue the stratospheric aerosol data set, especially since the current generation of remote sensing instruments are aging and are operating well beyond their designed lifetimes. With current prospects for missions looking bleak these new instruments will need to supply higher quality and quantity of measurements. This will be achieved with the addition of new and improved technology as well as better techniques to preform analysis on the measurements to achieve high accuracy aerosol profiles. Furthermore, the state of climate change needs to be monitored in the future to determine if current policy’s such as Paris Agreement has been successful is curbing the effect of climate change and aerosol loading is an important aspect in the radiative balancing. Additionally, the current range of effects from aerosol is relatively unknown and more detailed measurement with the ability to determine aerosol microphysical parameters and dynamical process that distribution and filter aerosol in the stratosphere will help to more precisely contribute the cooling effects from aerosol on climate change.</w:delText>
         </w:r>
-        <w:commentRangeEnd w:id="715"/>
+        <w:commentRangeEnd w:id="748"/>
         <w:r>
           <w:rPr>
             <w:rStyle w:val="CommentReference"/>
           </w:rPr>
-          <w:commentReference w:id="715"/>
+          <w:commentReference w:id="748"/>
         </w:r>
         <w:r>
           <w:delText xml:space="preserve"> </w:delText>
@@ -21579,129 +21741,129 @@
         <w:pStyle w:val="BodyText"/>
         <w:jc w:val="both"/>
         <w:rPr>
-          <w:del w:id="717" w:author="Elash, Brenden" w:date="2016-06-09T14:57:00Z"/>
-        </w:rPr>
-      </w:pPr>
-      <w:del w:id="718" w:author="Elash, Brenden" w:date="2016-06-09T14:51:00Z">
+          <w:del w:id="750" w:author="Elash, Brenden" w:date="2016-06-09T14:57:00Z"/>
+        </w:rPr>
+      </w:pPr>
+      <w:del w:id="751" w:author="Elash, Brenden" w:date="2016-06-09T14:51:00Z">
         <w:r>
           <w:delText>One such instrument proposed to fulfill this role is the Aerosol Limb Imager (</w:delText>
         </w:r>
       </w:del>
-      <w:del w:id="719" w:author="Elash, Brenden" w:date="2016-06-09T14:57:00Z">
+      <w:del w:id="752" w:author="Elash, Brenden" w:date="2016-06-09T14:57:00Z">
         <w:r>
           <w:delText>ALI</w:delText>
         </w:r>
       </w:del>
-      <w:del w:id="720" w:author="Elash, Brenden" w:date="2016-06-09T14:52:00Z">
+      <w:del w:id="753" w:author="Elash, Brenden" w:date="2016-06-09T14:52:00Z">
         <w:r>
           <w:delText>)</w:delText>
         </w:r>
       </w:del>
-      <w:del w:id="721" w:author="Elash, Brenden" w:date="2016-06-09T14:57:00Z">
+      <w:del w:id="754" w:author="Elash, Brenden" w:date="2016-06-09T14:57:00Z">
         <w:r>
           <w:delText xml:space="preserve"> which </w:delText>
         </w:r>
       </w:del>
-      <w:del w:id="722" w:author="Elash, Brenden" w:date="2016-06-08T15:37:00Z">
+      <w:del w:id="755" w:author="Elash, Brenden" w:date="2016-06-08T15:37:00Z">
         <w:r>
           <w:delText xml:space="preserve">will </w:delText>
         </w:r>
       </w:del>
-      <w:del w:id="723" w:author="Elash, Brenden" w:date="2016-06-09T14:57:00Z">
+      <w:del w:id="756" w:author="Elash, Brenden" w:date="2016-06-09T14:57:00Z">
         <w:r>
           <w:delText xml:space="preserve">collect spectral images the atmosphere using an AOTF as the filtering device. The measurements </w:delText>
         </w:r>
       </w:del>
-      <w:del w:id="724" w:author="Elash, Brenden" w:date="2016-06-08T15:37:00Z">
+      <w:del w:id="757" w:author="Elash, Brenden" w:date="2016-06-08T15:37:00Z">
         <w:r>
           <w:delText>will be</w:delText>
         </w:r>
       </w:del>
-      <w:del w:id="725" w:author="Elash, Brenden" w:date="2016-06-09T14:57:00Z">
-        <w:r>
-          <w:delText xml:space="preserve"> recorded in a limb scatter geometry and with the correct orbit be able to achieve daily global aerosol extinction</w:delText>
+      <w:del w:id="758" w:author="Elash, Brenden" w:date="2016-06-09T14:57:00Z">
+        <w:r>
+          <w:delText xml:space="preserve"> recorded in a limb scatter geometry and with the correct orbit be able to </w:delText>
+        </w:r>
+        <w:r>
+          <w:lastRenderedPageBreak/>
+          <w:delText>achieve daily global aerosol extinction</w:delText>
         </w:r>
       </w:del>
-      <w:del w:id="726" w:author="Elash, Brenden" w:date="2016-06-09T09:41:00Z">
+      <w:del w:id="759" w:author="Elash, Brenden" w:date="2016-06-09T09:41:00Z">
         <w:r>
           <w:delText>s</w:delText>
         </w:r>
       </w:del>
-      <w:del w:id="727" w:author="Elash, Brenden" w:date="2016-06-09T14:57:00Z">
+      <w:del w:id="760" w:author="Elash, Brenden" w:date="2016-06-09T14:57:00Z">
         <w:r>
           <w:delText xml:space="preserve">. The ability to measure cross-track and vertical profiles measured by ALI </w:delText>
         </w:r>
       </w:del>
-      <w:del w:id="728" w:author="Elash, Brenden" w:date="2016-06-08T15:37:00Z">
+      <w:del w:id="761" w:author="Elash, Brenden" w:date="2016-06-08T15:37:00Z">
         <w:r>
           <w:delText xml:space="preserve">will </w:delText>
         </w:r>
       </w:del>
-      <w:del w:id="729" w:author="Elash, Brenden" w:date="2016-06-09T14:57:00Z">
-        <w:r>
-          <w:delText xml:space="preserve">achieve a second dimension to the aerosol profiles that can be used to assist in the determination of aerosol dynamical processes. Additionally the used of cross-track </w:delText>
-        </w:r>
-        <w:r>
-          <w:lastRenderedPageBreak/>
-          <w:delText xml:space="preserve">information can be used to help identify sources and sinks of aerosol that pass through the tropopause to better understand the process that contribute to aerosol loading. The possible wavelength range for ALI </w:delText>
+      <w:del w:id="762" w:author="Elash, Brenden" w:date="2016-06-09T14:57:00Z">
+        <w:r>
+          <w:delText xml:space="preserve">achieve a second dimension to the aerosol profiles that can be used to assist in the determination of aerosol dynamical processes. Additionally the used of cross-track information can be used to help identify sources and sinks of aerosol that pass through the tropopause to better understand the process that contribute to aerosol loading. The possible wavelength range for ALI </w:delText>
         </w:r>
       </w:del>
-      <w:del w:id="730" w:author="Elash, Brenden" w:date="2016-06-08T15:38:00Z">
+      <w:del w:id="763" w:author="Elash, Brenden" w:date="2016-06-08T15:38:00Z">
         <w:r>
           <w:delText xml:space="preserve">can </w:delText>
         </w:r>
       </w:del>
-      <w:del w:id="731" w:author="Elash, Brenden" w:date="2016-06-09T14:57:00Z">
+      <w:del w:id="764" w:author="Elash, Brenden" w:date="2016-06-09T14:57:00Z">
         <w:r>
           <w:delText xml:space="preserve">range from the visible to the near infrared </w:delText>
         </w:r>
       </w:del>
-      <w:del w:id="732" w:author="Elash, Brenden" w:date="2016-06-08T15:39:00Z">
+      <w:del w:id="765" w:author="Elash, Brenden" w:date="2016-06-08T15:39:00Z">
         <w:r>
           <w:delText>will allow</w:delText>
         </w:r>
       </w:del>
-      <w:del w:id="733" w:author="Elash, Brenden" w:date="2016-06-09T14:57:00Z">
+      <w:del w:id="766" w:author="Elash, Brenden" w:date="2016-06-09T14:57:00Z">
         <w:r>
           <w:delText xml:space="preserve"> information </w:delText>
         </w:r>
       </w:del>
-      <w:del w:id="734" w:author="Elash, Brenden" w:date="2016-06-08T15:39:00Z">
+      <w:del w:id="767" w:author="Elash, Brenden" w:date="2016-06-08T15:39:00Z">
         <w:r>
           <w:delText xml:space="preserve">the collection </w:delText>
         </w:r>
       </w:del>
-      <w:del w:id="735" w:author="Elash, Brenden" w:date="2016-06-09T14:57:00Z">
+      <w:del w:id="768" w:author="Elash, Brenden" w:date="2016-06-09T14:57:00Z">
         <w:r>
           <w:delText>of microphysical parameters of aerosol. This additional information of particle size distribution in combination with the extinction profile will help to understand</w:delText>
         </w:r>
       </w:del>
-      <w:del w:id="736" w:author="Elash, Brenden" w:date="2016-06-08T15:39:00Z">
+      <w:del w:id="769" w:author="Elash, Brenden" w:date="2016-06-08T15:39:00Z">
         <w:r>
           <w:delText>ing</w:delText>
         </w:r>
       </w:del>
-      <w:del w:id="737" w:author="Elash, Brenden" w:date="2016-06-09T14:57:00Z">
+      <w:del w:id="770" w:author="Elash, Brenden" w:date="2016-06-09T14:57:00Z">
         <w:r>
           <w:delText xml:space="preserve"> the radiative forcing effects that stratospheric aerosol contribute to the planet’s atmosphere. The additional information that could be provided by</w:delText>
         </w:r>
       </w:del>
-      <w:del w:id="738" w:author="Elash, Brenden" w:date="2016-06-08T15:40:00Z">
+      <w:del w:id="771" w:author="Elash, Brenden" w:date="2016-06-08T15:40:00Z">
         <w:r>
           <w:delText xml:space="preserve"> an</w:delText>
         </w:r>
       </w:del>
-      <w:del w:id="739" w:author="Elash, Brenden" w:date="2016-06-09T14:57:00Z">
+      <w:del w:id="772" w:author="Elash, Brenden" w:date="2016-06-09T14:57:00Z">
         <w:r>
           <w:delText xml:space="preserve"> ALI</w:delText>
         </w:r>
       </w:del>
-      <w:del w:id="740" w:author="Elash, Brenden" w:date="2016-06-08T15:40:00Z">
+      <w:del w:id="773" w:author="Elash, Brenden" w:date="2016-06-08T15:40:00Z">
         <w:r>
           <w:delText xml:space="preserve"> instrument</w:delText>
         </w:r>
       </w:del>
-      <w:del w:id="741" w:author="Elash, Brenden" w:date="2016-06-09T14:57:00Z">
+      <w:del w:id="774" w:author="Elash, Brenden" w:date="2016-06-09T14:57:00Z">
         <w:r>
           <w:delText xml:space="preserve"> would be significant to the contributions of determining and monitoring the effects of global climate change. </w:delText>
         </w:r>
@@ -21712,7 +21874,7 @@
         <w:pStyle w:val="BodyText"/>
         <w:jc w:val="both"/>
         <w:rPr>
-          <w:del w:id="742" w:author="Elash, Brenden" w:date="2016-06-09T14:57:00Z"/>
+          <w:del w:id="775" w:author="Elash, Brenden" w:date="2016-06-09T14:57:00Z"/>
           <w:lang w:val="en-CA"/>
         </w:rPr>
         <w:sectPr>
@@ -21724,47 +21886,47 @@
           <w:titlePg/>
         </w:sectPr>
       </w:pPr>
-      <w:del w:id="743" w:author="Elash, Brenden" w:date="2016-06-09T14:57:00Z">
+      <w:del w:id="776" w:author="Elash, Brenden" w:date="2016-06-09T14:57:00Z">
         <w:r>
           <w:delText xml:space="preserve">In order to image the atmosphere an AOTF </w:delText>
         </w:r>
       </w:del>
-      <w:del w:id="744" w:author="Elash, Brenden" w:date="2016-06-08T15:40:00Z">
+      <w:del w:id="777" w:author="Elash, Brenden" w:date="2016-06-08T15:40:00Z">
         <w:r>
           <w:delText>will be</w:delText>
         </w:r>
       </w:del>
-      <w:del w:id="745" w:author="Elash, Brenden" w:date="2016-06-09T14:57:00Z">
+      <w:del w:id="778" w:author="Elash, Brenden" w:date="2016-06-09T14:57:00Z">
         <w:r>
           <w:delText xml:space="preserve"> used which </w:delText>
         </w:r>
       </w:del>
-      <w:del w:id="746" w:author="Elash, Brenden" w:date="2016-06-08T15:40:00Z">
+      <w:del w:id="779" w:author="Elash, Brenden" w:date="2016-06-08T15:40:00Z">
         <w:r>
           <w:delText xml:space="preserve">will </w:delText>
         </w:r>
       </w:del>
-      <w:del w:id="747" w:author="Elash, Brenden" w:date="2016-06-09T14:57:00Z">
+      <w:del w:id="780" w:author="Elash, Brenden" w:date="2016-06-09T14:57:00Z">
         <w:r>
           <w:delText>complicate the optical design and has not been well tested in a space environment. However, before a satellite mission can be considered, a proof of concept or prototype mission</w:delText>
         </w:r>
       </w:del>
-      <w:del w:id="748" w:author="Elash, Brenden" w:date="2016-06-08T15:40:00Z">
+      <w:del w:id="781" w:author="Elash, Brenden" w:date="2016-06-08T15:40:00Z">
         <w:r>
           <w:delText>s</w:delText>
         </w:r>
       </w:del>
-      <w:del w:id="749" w:author="Elash, Brenden" w:date="2016-06-09T14:57:00Z">
+      <w:del w:id="782" w:author="Elash, Brenden" w:date="2016-06-09T14:57:00Z">
         <w:r>
           <w:delText xml:space="preserve"> need to be undergone to verify feasibility of the technology. This work </w:delText>
         </w:r>
       </w:del>
-      <w:del w:id="750" w:author="Elash, Brenden" w:date="2016-06-08T15:40:00Z">
+      <w:del w:id="783" w:author="Elash, Brenden" w:date="2016-06-08T15:40:00Z">
         <w:r>
           <w:delText xml:space="preserve">will </w:delText>
         </w:r>
       </w:del>
-      <w:del w:id="751" w:author="Elash, Brenden" w:date="2016-06-09T14:57:00Z">
+      <w:del w:id="784" w:author="Elash, Brenden" w:date="2016-06-09T14:57:00Z">
         <w:r>
           <w:delText xml:space="preserve">entail the designing, fabricating, building, and calibrating of a prototype ALI instrument. Another important aspect of ALI is that the measurements are inherently polarized due to the nature of the AOTF and a study to determine the best geometry and polarization for a future satellite or balloon missions is undergone. Once ALI was completed, it was packed and shipped to Timmins, Ontario and was flown on a stratospheric balloon in the fall of 2014, performing an engineering test of the technology. After the mission, the radiance measurements were used to verify that this technology can retrieve aerosol profiles accurately. </w:delText>
         </w:r>
@@ -22742,7 +22904,7 @@
       </w:r>
     </w:p>
   </w:comment>
-  <w:comment w:id="715" w:author="Elash, Brenden" w:date="2016-06-08T11:33:00Z" w:initials="EB">
+  <w:comment w:id="748" w:author="Elash, Brenden" w:date="2016-06-08T11:33:00Z" w:initials="EB">
     <w:p>
       <w:pPr>
         <w:pStyle w:val="CommentText"/>
@@ -22961,7 +23123,7 @@
         <w:rStyle w:val="PageNumber"/>
         <w:noProof/>
       </w:rPr>
-      <w:t>29</w:t>
+      <w:t>30</w:t>
     </w:r>
     <w:r>
       <w:rPr>
@@ -26063,7 +26225,7 @@
 </file>
 
 <file path=customXml/itemProps1.xml><?xml version="1.0" encoding="utf-8"?>
-<ds:datastoreItem xmlns:ds="http://schemas.openxmlformats.org/officeDocument/2006/customXml" ds:itemID="{7DF1F01F-BDB6-4C42-A8EF-55FE49CE69FF}">
+<ds:datastoreItem xmlns:ds="http://schemas.openxmlformats.org/officeDocument/2006/customXml" ds:itemID="{DC5D42D0-DF62-4536-BE9A-4E16E24B328A}">
   <ds:schemaRefs>
     <ds:schemaRef ds:uri="http://schemas.openxmlformats.org/officeDocument/2006/bibliography"/>
   </ds:schemaRefs>

</xml_diff>